<commit_message>
✨ Add document variables
</commit_message>
<xml_diff>
--- a/packages/applications/document-builder/src/assets/docx/garanties-financières-mainlevée-modèle-réponse.docx
+++ b/packages/applications/document-builder/src/assets/docx/garanties-financières-mainlevée-modèle-réponse.docx
@@ -205,7 +205,7 @@
                 <w:szCs w:val="20"/>
                 <w:shd w:fill="auto" w:val="clear"/>
               </w:rPr>
-              <w:t>Ville, le {date</w:t>
+              <w:t xml:space="preserve">Ville, le </w:t>
             </w:r>
             <w:r>
               <w:rPr>
@@ -213,19 +213,9 @@
                 <w:color w:val="231F20"/>
                 <w:sz w:val="20"/>
                 <w:szCs w:val="20"/>
-                <w:shd w:fill="auto" w:val="clear"/>
-              </w:rPr>
-              <w:t>Courrier</w:t>
-            </w:r>
-            <w:r>
-              <w:rPr>
-                <w:rFonts w:eastAsia="Arial" w:cs="Arial" w:ascii="Arial" w:hAnsi="Arial"/>
-                <w:color w:val="231F20"/>
-                <w:sz w:val="20"/>
-                <w:szCs w:val="20"/>
-                <w:shd w:fill="auto" w:val="clear"/>
-              </w:rPr>
-              <w:t>}</w:t>
+                <w:shd w:fill="FFFF00" w:val="clear"/>
+              </w:rPr>
+              <w:t>{dateCourrier}</w:t>
             </w:r>
           </w:p>
         </w:tc>
@@ -414,7 +404,7 @@
                 <w:color w:val="000000"/>
                 <w:sz w:val="20"/>
                 <w:szCs w:val="20"/>
-                <w:shd w:fill="auto" w:val="clear"/>
+                <w:shd w:fill="FFFF00" w:val="clear"/>
               </w:rPr>
               <w:t>{contactDreal}</w:t>
             </w:r>
@@ -446,7 +436,17 @@
                 <w:szCs w:val="20"/>
                 <w:shd w:fill="auto" w:val="clear"/>
               </w:rPr>
-              <w:t>Réf : {referenceProjet}</w:t>
+              <w:t xml:space="preserve">Réf : </w:t>
+            </w:r>
+            <w:r>
+              <w:rPr>
+                <w:rFonts w:eastAsia="Arial" w:cs="Arial" w:ascii="Arial" w:hAnsi="Arial"/>
+                <w:color w:val="000000"/>
+                <w:sz w:val="20"/>
+                <w:szCs w:val="20"/>
+                <w:shd w:fill="FFFF00" w:val="clear"/>
+              </w:rPr>
+              <w:t>{referenceProjet}</w:t>
             </w:r>
           </w:p>
         </w:tc>
@@ -558,7 +558,7 @@
                 <w:color w:val="000000"/>
                 <w:sz w:val="20"/>
                 <w:szCs w:val="20"/>
-                <w:shd w:fill="auto" w:val="clear"/>
+                <w:shd w:fill="FFFF00" w:val="clear"/>
               </w:rPr>
               <w:t>{nomRepresentantLegal}</w:t>
             </w:r>
@@ -585,7 +585,7 @@
                 <w:color w:val="000000"/>
                 <w:sz w:val="20"/>
                 <w:szCs w:val="20"/>
-                <w:shd w:fill="auto" w:val="clear"/>
+                <w:shd w:fill="FFFF00" w:val="clear"/>
               </w:rPr>
               <w:t>{adresseProjet}</w:t>
             </w:r>
@@ -612,9 +612,29 @@
                 <w:color w:val="000000"/>
                 <w:sz w:val="20"/>
                 <w:szCs w:val="20"/>
+                <w:shd w:fill="FFFF00" w:val="clear"/>
+              </w:rPr>
+              <w:t>{codePostalProjet}</w:t>
+            </w:r>
+            <w:r>
+              <w:rPr>
+                <w:rFonts w:eastAsia="Arial" w:cs="Arial" w:ascii="Arial" w:hAnsi="Arial"/>
+                <w:color w:val="000000"/>
+                <w:sz w:val="20"/>
+                <w:szCs w:val="20"/>
                 <w:shd w:fill="auto" w:val="clear"/>
               </w:rPr>
-              <w:t>{codePostalProjet} {communeProjet}</w:t>
+              <w:t xml:space="preserve"> </w:t>
+            </w:r>
+            <w:r>
+              <w:rPr>
+                <w:rFonts w:eastAsia="Arial" w:cs="Arial" w:ascii="Arial" w:hAnsi="Arial"/>
+                <w:color w:val="000000"/>
+                <w:sz w:val="20"/>
+                <w:szCs w:val="20"/>
+                <w:shd w:fill="FFFF00" w:val="clear"/>
+              </w:rPr>
+              <w:t>{communeProjet}</w:t>
             </w:r>
           </w:p>
           <w:p>
@@ -722,7 +742,17 @@
                 <w:szCs w:val="20"/>
                 <w:shd w:fill="auto" w:val="clear"/>
               </w:rPr>
-              <w:t>Porteur de projet : {emailProjet}</w:t>
+              <w:t xml:space="preserve">Porteur de projet : </w:t>
+            </w:r>
+            <w:r>
+              <w:rPr>
+                <w:rFonts w:eastAsia="Arial" w:cs="Arial" w:ascii="Arial" w:hAnsi="Arial"/>
+                <w:color w:val="000000"/>
+                <w:sz w:val="20"/>
+                <w:szCs w:val="20"/>
+                <w:shd w:fill="FFFF00" w:val="clear"/>
+              </w:rPr>
+              <w:t>{emailProjet}</w:t>
             </w:r>
           </w:p>
         </w:tc>
@@ -784,7 +814,7 @@
           <w:bCs w:val="false"/>
           <w:sz w:val="22"/>
           <w:szCs w:val="22"/>
-          <w:shd w:fill="auto" w:val="clear"/>
+          <w:shd w:fill="FFFF00" w:val="clear"/>
         </w:rPr>
         <w:t>{titrePeriode}</w:t>
       </w:r>
@@ -806,7 +836,7 @@
           <w:bCs w:val="false"/>
           <w:sz w:val="22"/>
           <w:szCs w:val="22"/>
-          <w:shd w:fill="auto" w:val="clear"/>
+          <w:shd w:fill="FFFF00" w:val="clear"/>
         </w:rPr>
         <w:t>{titreAppelOffre}</w:t>
       </w:r>
@@ -835,6 +865,7 @@
           <w:rFonts w:ascii="Arial" w:hAnsi="Arial"/>
           <w:sz w:val="22"/>
           <w:szCs w:val="22"/>
+          <w:shd w:fill="FFFF00" w:val="clear"/>
         </w:rPr>
         <w:t>{dateMainlevée}</w:t>
       </w:r>
@@ -844,7 +875,58 @@
           <w:sz w:val="22"/>
           <w:szCs w:val="22"/>
         </w:rPr>
-        <w:t xml:space="preserve"> pour le projet {nomProjet} lauréat de la {titrePeriode} période de l’appel d’offres n° {titreAppelOffre}.</w:t>
+        <w:t xml:space="preserve"> pour le projet </w:t>
+      </w:r>
+      <w:r>
+        <w:rPr>
+          <w:rFonts w:ascii="Arial" w:hAnsi="Arial"/>
+          <w:sz w:val="22"/>
+          <w:szCs w:val="22"/>
+          <w:shd w:fill="FFFF00" w:val="clear"/>
+        </w:rPr>
+        <w:t>{nomProjet}</w:t>
+      </w:r>
+      <w:r>
+        <w:rPr>
+          <w:rFonts w:ascii="Arial" w:hAnsi="Arial"/>
+          <w:sz w:val="22"/>
+          <w:szCs w:val="22"/>
+        </w:rPr>
+        <w:t xml:space="preserve"> lauréat de la </w:t>
+      </w:r>
+      <w:r>
+        <w:rPr>
+          <w:rFonts w:ascii="Arial" w:hAnsi="Arial"/>
+          <w:sz w:val="22"/>
+          <w:szCs w:val="22"/>
+          <w:shd w:fill="FFFF00" w:val="clear"/>
+        </w:rPr>
+        <w:t>{titrePeriode}</w:t>
+      </w:r>
+      <w:r>
+        <w:rPr>
+          <w:rFonts w:ascii="Arial" w:hAnsi="Arial"/>
+          <w:sz w:val="22"/>
+          <w:szCs w:val="22"/>
+        </w:rPr>
+        <w:t xml:space="preserve"> période de l’appel d’offres n° </w:t>
+      </w:r>
+      <w:r>
+        <w:rPr>
+          <w:rFonts w:ascii="Arial" w:hAnsi="Arial"/>
+          <w:sz w:val="22"/>
+          <w:szCs w:val="22"/>
+          <w:shd w:fill="FFFF00" w:val="clear"/>
+        </w:rPr>
+        <w:t>{titreAppelOffre}</w:t>
+      </w:r>
+      <w:r>
+        <w:rPr>
+          <w:rFonts w:ascii="Arial" w:hAnsi="Arial"/>
+          <w:sz w:val="22"/>
+          <w:szCs w:val="22"/>
+        </w:rPr>
+        <w:t>.</w:t>
       </w:r>
     </w:p>
     <w:p>
@@ -857,9 +939,7 @@
       </w:pPr>
       <w:r>
         <w:rPr>
-          <w:rFonts w:ascii="Arial" w:hAnsi="Arial"/>
-          <w:sz w:val="22"/>
-          <w:szCs w:val="22"/>
+          <w:rFonts w:eastAsia="Liberation Sans" w:cs="Liberation Sans"/>
         </w:rPr>
       </w:r>
     </w:p>
@@ -868,16 +948,16 @@
         <w:pStyle w:val="LO-normal"/>
         <w:spacing w:lineRule="auto" w:line="240" w:before="0" w:after="0"/>
         <w:rPr>
-          <w:rFonts w:ascii="Arial" w:hAnsi="Arial"/>
-          <w:sz w:val="22"/>
-          <w:szCs w:val="22"/>
-        </w:rPr>
-      </w:pPr>
-      <w:r>
-        <w:rPr>
-          <w:rFonts w:eastAsia="Liberation Sans" w:cs="Liberation Sans" w:ascii="Arial" w:hAnsi="Arial"/>
-          <w:sz w:val="22"/>
-          <w:szCs w:val="22"/>
+          <w:highlight w:val="none"/>
+          <w:shd w:fill="FF8000" w:val="clear"/>
+        </w:rPr>
+      </w:pPr>
+      <w:r>
+        <w:rPr>
+          <w:rFonts w:eastAsia="Liberation Sans" w:cs="Liberation Sans" w:ascii="Arial" w:hAnsi="Arial"/>
+          <w:sz w:val="22"/>
+          <w:szCs w:val="22"/>
+          <w:shd w:fill="FF8000" w:val="clear"/>
         </w:rPr>
         <w:t>{#estMotifAchèvement}</w:t>
       </w:r>
@@ -906,6 +986,7 @@
           <w:rFonts w:eastAsia="Liberation Sans" w:cs="Liberation Sans" w:ascii="Arial" w:hAnsi="Arial"/>
           <w:sz w:val="22"/>
           <w:szCs w:val="22"/>
+          <w:shd w:fill="FFFF00" w:val="clear"/>
         </w:rPr>
         <w:t>{dateTransmissionAchèvement}</w:t>
       </w:r>
@@ -922,6 +1003,7 @@
           <w:rFonts w:eastAsia="Liberation Sans" w:cs="Liberation Sans" w:ascii="Arial" w:hAnsi="Arial"/>
           <w:sz w:val="22"/>
           <w:szCs w:val="22"/>
+          <w:shd w:fill="FFFF00" w:val="clear"/>
         </w:rPr>
         <w:t>{dateTransmissionAttestationConformité}</w:t>
       </w:r>
@@ -939,9 +1021,8 @@
         <w:pStyle w:val="LO-normal"/>
         <w:spacing w:lineRule="auto" w:line="240" w:before="0" w:after="0"/>
         <w:rPr>
-          <w:rFonts w:ascii="Arial" w:hAnsi="Arial"/>
-          <w:sz w:val="22"/>
-          <w:szCs w:val="22"/>
+          <w:highlight w:val="none"/>
+          <w:shd w:fill="FF8000" w:val="clear"/>
         </w:rPr>
       </w:pPr>
       <w:bookmarkStart w:id="0" w:name="_GoBack"/>
@@ -951,6 +1032,7 @@
           <w:rFonts w:eastAsia="Liberation Sans" w:cs="Liberation Sans" w:ascii="Arial" w:hAnsi="Arial"/>
           <w:sz w:val="22"/>
           <w:szCs w:val="22"/>
+          <w:shd w:fill="FF8000" w:val="clear"/>
         </w:rPr>
         <w:t>{/estMotifAchèvement}</w:t>
       </w:r>
@@ -960,6 +1042,25 @@
         <w:pStyle w:val="LO-normal"/>
         <w:spacing w:lineRule="auto" w:line="240" w:before="0" w:after="0"/>
         <w:rPr>
+          <w:highlight w:val="none"/>
+          <w:shd w:fill="FF8000" w:val="clear"/>
+        </w:rPr>
+      </w:pPr>
+      <w:r>
+        <w:rPr>
+          <w:rFonts w:eastAsia="Liberation Sans" w:cs="Liberation Sans" w:ascii="Arial" w:hAnsi="Arial"/>
+          <w:sz w:val="22"/>
+          <w:szCs w:val="22"/>
+          <w:shd w:fill="FF8000" w:val="clear"/>
+        </w:rPr>
+        <w:t>{#estMotifAbandon}</w:t>
+      </w:r>
+    </w:p>
+    <w:p>
+      <w:pPr>
+        <w:pStyle w:val="LO-normal"/>
+        <w:spacing w:lineRule="auto" w:line="240" w:before="0" w:after="0"/>
+        <w:rPr>
           <w:rFonts w:ascii="Arial" w:hAnsi="Arial"/>
           <w:sz w:val="22"/>
           <w:szCs w:val="22"/>
@@ -967,11 +1068,28 @@
       </w:pPr>
       <w:r>
         <w:rPr>
-          <w:rFonts w:eastAsia="Liberation Sans" w:cs="Liberation Sans" w:ascii="Arial" w:hAnsi="Arial"/>
-          <w:sz w:val="22"/>
-          <w:szCs w:val="22"/>
-        </w:rPr>
-        <w:t>{#estMotifAbandon}</w:t>
+          <w:rFonts w:ascii="Arial" w:hAnsi="Arial"/>
+          <w:sz w:val="22"/>
+          <w:szCs w:val="22"/>
+        </w:rPr>
+        <w:t xml:space="preserve">Votre projet fait l'objet d'un abandon accordé par la DGEC le </w:t>
+      </w:r>
+      <w:r>
+        <w:rPr>
+          <w:rFonts w:ascii="Arial" w:hAnsi="Arial"/>
+          <w:sz w:val="22"/>
+          <w:szCs w:val="22"/>
+          <w:shd w:fill="FFFF00" w:val="clear"/>
+        </w:rPr>
+        <w:t>{dateAbandonAccordé}</w:t>
+      </w:r>
+      <w:r>
+        <w:rPr>
+          <w:rFonts w:ascii="Arial" w:hAnsi="Arial"/>
+          <w:sz w:val="22"/>
+          <w:szCs w:val="22"/>
+        </w:rPr>
+        <w:t>.</w:t>
       </w:r>
     </w:p>
     <w:p>
@@ -979,35 +1097,16 @@
         <w:pStyle w:val="LO-normal"/>
         <w:spacing w:lineRule="auto" w:line="240" w:before="0" w:after="0"/>
         <w:rPr>
-          <w:rFonts w:ascii="Arial" w:hAnsi="Arial"/>
-          <w:sz w:val="22"/>
-          <w:szCs w:val="22"/>
-        </w:rPr>
-      </w:pPr>
-      <w:r>
-        <w:rPr>
-          <w:rFonts w:ascii="Arial" w:hAnsi="Arial"/>
-          <w:sz w:val="22"/>
-          <w:szCs w:val="22"/>
-        </w:rPr>
-        <w:t>Votre projet fait l'objet d'un abandon accordé par la DGEC le {dateAbandonAccordé}.</w:t>
-      </w:r>
-    </w:p>
-    <w:p>
-      <w:pPr>
-        <w:pStyle w:val="LO-normal"/>
-        <w:spacing w:lineRule="auto" w:line="240" w:before="0" w:after="0"/>
-        <w:rPr>
-          <w:rFonts w:ascii="Arial" w:hAnsi="Arial"/>
-          <w:sz w:val="22"/>
-          <w:szCs w:val="22"/>
-        </w:rPr>
-      </w:pPr>
-      <w:r>
-        <w:rPr>
-          <w:rFonts w:eastAsia="Liberation Sans" w:cs="Liberation Sans" w:ascii="Arial" w:hAnsi="Arial"/>
-          <w:sz w:val="22"/>
-          <w:szCs w:val="22"/>
+          <w:highlight w:val="none"/>
+          <w:shd w:fill="FF8000" w:val="clear"/>
+        </w:rPr>
+      </w:pPr>
+      <w:r>
+        <w:rPr>
+          <w:rFonts w:eastAsia="Liberation Sans" w:cs="Liberation Sans" w:ascii="Arial" w:hAnsi="Arial"/>
+          <w:sz w:val="22"/>
+          <w:szCs w:val="22"/>
+          <w:shd w:fill="FF8000" w:val="clear"/>
         </w:rPr>
         <w:t>{/estMotifAbandon}</w:t>
       </w:r>
@@ -1054,16 +1153,16 @@
         <w:pStyle w:val="LO-normal"/>
         <w:spacing w:lineRule="auto" w:line="240" w:before="0" w:after="0"/>
         <w:rPr>
-          <w:rFonts w:ascii="Arial" w:hAnsi="Arial"/>
-          <w:sz w:val="22"/>
-          <w:szCs w:val="22"/>
-        </w:rPr>
-      </w:pPr>
-      <w:r>
-        <w:rPr>
-          <w:rFonts w:eastAsia="Liberation Sans" w:cs="Liberation Sans" w:ascii="Arial" w:hAnsi="Arial"/>
-          <w:sz w:val="22"/>
-          <w:szCs w:val="22"/>
+          <w:highlight w:val="none"/>
+          <w:shd w:fill="FF8000" w:val="clear"/>
+        </w:rPr>
+      </w:pPr>
+      <w:r>
+        <w:rPr>
+          <w:rFonts w:eastAsia="Liberation Sans" w:cs="Liberation Sans" w:ascii="Arial" w:hAnsi="Arial"/>
+          <w:sz w:val="22"/>
+          <w:szCs w:val="22"/>
+          <w:shd w:fill="FF8000" w:val="clear"/>
         </w:rPr>
         <w:t>{statutMainlevée === "accordé"}</w:t>
       </w:r>
@@ -1073,16 +1172,16 @@
         <w:pStyle w:val="LO-normal"/>
         <w:spacing w:lineRule="auto" w:line="240" w:before="0" w:after="0"/>
         <w:rPr>
-          <w:rFonts w:ascii="Arial" w:hAnsi="Arial"/>
-          <w:sz w:val="22"/>
-          <w:szCs w:val="22"/>
-        </w:rPr>
-      </w:pPr>
-      <w:r>
-        <w:rPr>
-          <w:rFonts w:eastAsia="Liberation Sans" w:cs="Liberation Sans" w:ascii="Arial" w:hAnsi="Arial"/>
-          <w:sz w:val="22"/>
-          <w:szCs w:val="22"/>
+          <w:highlight w:val="none"/>
+          <w:shd w:fill="FF8000" w:val="clear"/>
+        </w:rPr>
+      </w:pPr>
+      <w:r>
+        <w:rPr>
+          <w:rFonts w:eastAsia="Liberation Sans" w:cs="Liberation Sans" w:ascii="Arial" w:hAnsi="Arial"/>
+          <w:sz w:val="22"/>
+          <w:szCs w:val="22"/>
+          <w:shd w:fill="FF8000" w:val="clear"/>
         </w:rPr>
         <w:t>{#estMotifAchèvement}</w:t>
       </w:r>
@@ -1111,6 +1210,7 @@
           <w:rFonts w:eastAsia="Liberation Sans" w:cs="Liberation Sans" w:ascii="Arial" w:hAnsi="Arial"/>
           <w:sz w:val="22"/>
           <w:szCs w:val="22"/>
+          <w:shd w:fill="FFFF00" w:val="clear"/>
         </w:rPr>
         <w:t>{dateConstitutionGarantiesFinancières}</w:t>
       </w:r>
@@ -1120,7 +1220,24 @@
           <w:sz w:val="22"/>
           <w:szCs w:val="22"/>
         </w:rPr>
-        <w:t xml:space="preserve"> pour le projet {nomProjet}.</w:t>
+        <w:t xml:space="preserve"> pour le projet </w:t>
+      </w:r>
+      <w:r>
+        <w:rPr>
+          <w:rFonts w:eastAsia="Liberation Sans" w:cs="Liberation Sans" w:ascii="Arial" w:hAnsi="Arial"/>
+          <w:sz w:val="22"/>
+          <w:szCs w:val="22"/>
+          <w:shd w:fill="FFFF00" w:val="clear"/>
+        </w:rPr>
+        <w:t>{nomProjet}</w:t>
+      </w:r>
+      <w:r>
+        <w:rPr>
+          <w:rFonts w:eastAsia="Liberation Sans" w:cs="Liberation Sans" w:ascii="Arial" w:hAnsi="Arial"/>
+          <w:sz w:val="22"/>
+          <w:szCs w:val="22"/>
+        </w:rPr>
+        <w:t>.</w:t>
       </w:r>
     </w:p>
     <w:p>
@@ -1128,16 +1245,16 @@
         <w:pStyle w:val="LO-normal"/>
         <w:spacing w:lineRule="auto" w:line="240" w:before="0" w:after="0"/>
         <w:rPr>
-          <w:rFonts w:ascii="Arial" w:hAnsi="Arial"/>
-          <w:sz w:val="22"/>
-          <w:szCs w:val="22"/>
-        </w:rPr>
-      </w:pPr>
-      <w:r>
-        <w:rPr>
-          <w:rFonts w:eastAsia="Liberation Sans" w:cs="Liberation Sans" w:ascii="Arial" w:hAnsi="Arial"/>
-          <w:sz w:val="22"/>
-          <w:szCs w:val="22"/>
+          <w:highlight w:val="none"/>
+          <w:shd w:fill="FF8000" w:val="clear"/>
+        </w:rPr>
+      </w:pPr>
+      <w:r>
+        <w:rPr>
+          <w:rFonts w:eastAsia="Liberation Sans" w:cs="Liberation Sans" w:ascii="Arial" w:hAnsi="Arial"/>
+          <w:sz w:val="22"/>
+          <w:szCs w:val="22"/>
+          <w:shd w:fill="FF8000" w:val="clear"/>
         </w:rPr>
         <w:t>{/estMotifAchèvement}</w:t>
       </w:r>
@@ -1147,16 +1264,16 @@
         <w:pStyle w:val="LO-normal"/>
         <w:spacing w:lineRule="auto" w:line="240" w:before="0" w:after="0"/>
         <w:rPr>
-          <w:rFonts w:ascii="Arial" w:hAnsi="Arial"/>
-          <w:sz w:val="22"/>
-          <w:szCs w:val="22"/>
-        </w:rPr>
-      </w:pPr>
-      <w:r>
-        <w:rPr>
-          <w:rFonts w:eastAsia="Liberation Sans" w:cs="Liberation Sans" w:ascii="Arial" w:hAnsi="Arial"/>
-          <w:sz w:val="22"/>
-          <w:szCs w:val="22"/>
+          <w:highlight w:val="none"/>
+          <w:shd w:fill="FF8000" w:val="clear"/>
+        </w:rPr>
+      </w:pPr>
+      <w:r>
+        <w:rPr>
+          <w:rFonts w:eastAsia="Liberation Sans" w:cs="Liberation Sans" w:ascii="Arial" w:hAnsi="Arial"/>
+          <w:sz w:val="22"/>
+          <w:szCs w:val="22"/>
+          <w:shd w:fill="FF8000" w:val="clear"/>
         </w:rPr>
         <w:t>{#estMotifAbandon}</w:t>
       </w:r>
@@ -1185,6 +1302,7 @@
           <w:rFonts w:eastAsia="Liberation Sans" w:cs="Liberation Sans" w:ascii="Arial" w:hAnsi="Arial"/>
           <w:sz w:val="22"/>
           <w:szCs w:val="22"/>
+          <w:shd w:fill="FFFF00" w:val="clear"/>
         </w:rPr>
         <w:t>{dateConstitutionGarantiesFinancières}</w:t>
       </w:r>
@@ -1201,6 +1319,7 @@
           <w:rFonts w:eastAsia="Liberation Sans" w:cs="Liberation Sans" w:ascii="Arial" w:hAnsi="Arial"/>
           <w:sz w:val="22"/>
           <w:szCs w:val="22"/>
+          <w:shd w:fill="FFFF00" w:val="clear"/>
         </w:rPr>
         <w:t>{nomProjet}</w:t>
       </w:r>
@@ -1219,16 +1338,16 @@
         <w:spacing w:lineRule="auto" w:line="240" w:before="0" w:after="0"/>
         <w:jc w:val="both"/>
         <w:rPr>
-          <w:rFonts w:ascii="Arial" w:hAnsi="Arial"/>
-          <w:sz w:val="22"/>
-          <w:szCs w:val="22"/>
-        </w:rPr>
-      </w:pPr>
-      <w:r>
-        <w:rPr>
-          <w:rFonts w:eastAsia="Liberation Sans" w:cs="Liberation Sans" w:ascii="Arial" w:hAnsi="Arial"/>
-          <w:sz w:val="22"/>
-          <w:szCs w:val="22"/>
+          <w:highlight w:val="none"/>
+          <w:shd w:fill="FF8000" w:val="clear"/>
+        </w:rPr>
+      </w:pPr>
+      <w:r>
+        <w:rPr>
+          <w:rFonts w:eastAsia="Liberation Sans" w:cs="Liberation Sans" w:ascii="Arial" w:hAnsi="Arial"/>
+          <w:sz w:val="22"/>
+          <w:szCs w:val="22"/>
+          <w:shd w:fill="FF8000" w:val="clear"/>
         </w:rPr>
         <w:t>{/estMotifAbandon}</w:t>
       </w:r>
@@ -1238,16 +1357,16 @@
         <w:pStyle w:val="LO-normal"/>
         <w:spacing w:lineRule="auto" w:line="240" w:before="0" w:after="0"/>
         <w:rPr>
-          <w:rFonts w:ascii="Arial" w:hAnsi="Arial"/>
-          <w:sz w:val="22"/>
-          <w:szCs w:val="22"/>
-        </w:rPr>
-      </w:pPr>
-      <w:r>
-        <w:rPr>
-          <w:rFonts w:eastAsia="Liberation Sans" w:cs="Liberation Sans" w:ascii="Arial" w:hAnsi="Arial"/>
-          <w:sz w:val="22"/>
-          <w:szCs w:val="22"/>
+          <w:highlight w:val="none"/>
+          <w:shd w:fill="FF8000" w:val="clear"/>
+        </w:rPr>
+      </w:pPr>
+      <w:r>
+        <w:rPr>
+          <w:rFonts w:eastAsia="Liberation Sans" w:cs="Liberation Sans" w:ascii="Arial" w:hAnsi="Arial"/>
+          <w:sz w:val="22"/>
+          <w:szCs w:val="22"/>
+          <w:shd w:fill="FF8000" w:val="clear"/>
         </w:rPr>
         <w:t>{/}</w:t>
       </w:r>
@@ -1257,16 +1376,16 @@
         <w:pStyle w:val="LO-normal"/>
         <w:spacing w:lineRule="auto" w:line="240" w:before="0" w:after="0"/>
         <w:rPr>
-          <w:rFonts w:ascii="Arial" w:hAnsi="Arial"/>
-          <w:sz w:val="22"/>
-          <w:szCs w:val="22"/>
-        </w:rPr>
-      </w:pPr>
-      <w:r>
-        <w:rPr>
-          <w:rFonts w:eastAsia="Liberation Sans" w:cs="Liberation Sans" w:ascii="Arial" w:hAnsi="Arial"/>
-          <w:sz w:val="22"/>
-          <w:szCs w:val="22"/>
+          <w:highlight w:val="none"/>
+          <w:shd w:fill="FF8000" w:val="clear"/>
+        </w:rPr>
+      </w:pPr>
+      <w:r>
+        <w:rPr>
+          <w:rFonts w:eastAsia="Liberation Sans" w:cs="Liberation Sans" w:ascii="Arial" w:hAnsi="Arial"/>
+          <w:sz w:val="22"/>
+          <w:szCs w:val="22"/>
+          <w:shd w:fill="FF8000" w:val="clear"/>
         </w:rPr>
         <w:t>{statutMainlevée === "rejeté"}</w:t>
       </w:r>
@@ -1276,16 +1395,16 @@
         <w:pStyle w:val="LO-normal"/>
         <w:spacing w:lineRule="auto" w:line="240" w:before="0" w:after="0"/>
         <w:rPr>
-          <w:rFonts w:ascii="Arial" w:hAnsi="Arial"/>
-          <w:sz w:val="22"/>
-          <w:szCs w:val="22"/>
-        </w:rPr>
-      </w:pPr>
-      <w:r>
-        <w:rPr>
-          <w:rFonts w:eastAsia="Liberation Sans" w:cs="Liberation Sans" w:ascii="Arial" w:hAnsi="Arial"/>
-          <w:sz w:val="22"/>
-          <w:szCs w:val="22"/>
+          <w:highlight w:val="none"/>
+          <w:shd w:fill="FF8000" w:val="clear"/>
+        </w:rPr>
+      </w:pPr>
+      <w:r>
+        <w:rPr>
+          <w:rFonts w:eastAsia="Liberation Sans" w:cs="Liberation Sans" w:ascii="Arial" w:hAnsi="Arial"/>
+          <w:sz w:val="22"/>
+          <w:szCs w:val="22"/>
+          <w:shd w:fill="FF8000" w:val="clear"/>
         </w:rPr>
         <w:t>{#estMotifAchèvement}</w:t>
       </w:r>
@@ -1314,6 +1433,7 @@
           <w:rFonts w:eastAsia="Liberation Sans" w:cs="Liberation Sans" w:ascii="Arial" w:hAnsi="Arial"/>
           <w:sz w:val="22"/>
           <w:szCs w:val="22"/>
+          <w:shd w:fill="FFFF00" w:val="clear"/>
         </w:rPr>
         <w:t>{dateConstitutionGarantiesFinancières}</w:t>
       </w:r>
@@ -1323,7 +1443,24 @@
           <w:sz w:val="22"/>
           <w:szCs w:val="22"/>
         </w:rPr>
-        <w:t xml:space="preserve"> pour le projet {nomProjet}.</w:t>
+        <w:t xml:space="preserve"> pour le projet </w:t>
+      </w:r>
+      <w:r>
+        <w:rPr>
+          <w:rFonts w:eastAsia="Liberation Sans" w:cs="Liberation Sans" w:ascii="Arial" w:hAnsi="Arial"/>
+          <w:sz w:val="22"/>
+          <w:szCs w:val="22"/>
+          <w:shd w:fill="FFFF00" w:val="clear"/>
+        </w:rPr>
+        <w:t>{nomProjet}</w:t>
+      </w:r>
+      <w:r>
+        <w:rPr>
+          <w:rFonts w:eastAsia="Liberation Sans" w:cs="Liberation Sans" w:ascii="Arial" w:hAnsi="Arial"/>
+          <w:sz w:val="22"/>
+          <w:szCs w:val="22"/>
+        </w:rPr>
+        <w:t>.</w:t>
       </w:r>
     </w:p>
     <w:p>
@@ -1331,16 +1468,16 @@
         <w:pStyle w:val="LO-normal"/>
         <w:spacing w:lineRule="auto" w:line="240" w:before="0" w:after="0"/>
         <w:rPr>
-          <w:rFonts w:ascii="Arial" w:hAnsi="Arial"/>
-          <w:sz w:val="22"/>
-          <w:szCs w:val="22"/>
-        </w:rPr>
-      </w:pPr>
-      <w:r>
-        <w:rPr>
-          <w:rFonts w:eastAsia="Liberation Sans" w:cs="Liberation Sans" w:ascii="Arial" w:hAnsi="Arial"/>
-          <w:sz w:val="22"/>
-          <w:szCs w:val="22"/>
+          <w:highlight w:val="none"/>
+          <w:shd w:fill="FF8000" w:val="clear"/>
+        </w:rPr>
+      </w:pPr>
+      <w:r>
+        <w:rPr>
+          <w:rFonts w:eastAsia="Liberation Sans" w:cs="Liberation Sans" w:ascii="Arial" w:hAnsi="Arial"/>
+          <w:sz w:val="22"/>
+          <w:szCs w:val="22"/>
+          <w:shd w:fill="FF8000" w:val="clear"/>
         </w:rPr>
         <w:t>{/estMotifAchèvement}</w:t>
       </w:r>
@@ -1350,16 +1487,16 @@
         <w:pStyle w:val="LO-normal"/>
         <w:spacing w:lineRule="auto" w:line="240" w:before="0" w:after="0"/>
         <w:rPr>
-          <w:rFonts w:ascii="Arial" w:hAnsi="Arial"/>
-          <w:sz w:val="22"/>
-          <w:szCs w:val="22"/>
-        </w:rPr>
-      </w:pPr>
-      <w:r>
-        <w:rPr>
-          <w:rFonts w:eastAsia="Liberation Sans" w:cs="Liberation Sans" w:ascii="Arial" w:hAnsi="Arial"/>
-          <w:sz w:val="22"/>
-          <w:szCs w:val="22"/>
+          <w:highlight w:val="none"/>
+          <w:shd w:fill="FF8000" w:val="clear"/>
+        </w:rPr>
+      </w:pPr>
+      <w:r>
+        <w:rPr>
+          <w:rFonts w:eastAsia="Liberation Sans" w:cs="Liberation Sans" w:ascii="Arial" w:hAnsi="Arial"/>
+          <w:sz w:val="22"/>
+          <w:szCs w:val="22"/>
+          <w:shd w:fill="FF8000" w:val="clear"/>
         </w:rPr>
         <w:t>{#estMotifAbandon}</w:t>
       </w:r>
@@ -1388,6 +1525,7 @@
           <w:rFonts w:eastAsia="Liberation Sans" w:cs="Liberation Sans" w:ascii="Arial" w:hAnsi="Arial"/>
           <w:sz w:val="22"/>
           <w:szCs w:val="22"/>
+          <w:shd w:fill="FFFF00" w:val="clear"/>
         </w:rPr>
         <w:t>{dateConstitutionGarantiesFinancières}</w:t>
       </w:r>
@@ -1404,6 +1542,7 @@
           <w:rFonts w:eastAsia="Liberation Sans" w:cs="Liberation Sans" w:ascii="Arial" w:hAnsi="Arial"/>
           <w:sz w:val="22"/>
           <w:szCs w:val="22"/>
+          <w:shd w:fill="FFFF00" w:val="clear"/>
         </w:rPr>
         <w:t>{nomProjet}</w:t>
       </w:r>
@@ -1422,16 +1561,16 @@
         <w:spacing w:lineRule="auto" w:line="240" w:before="0" w:after="0"/>
         <w:jc w:val="both"/>
         <w:rPr>
-          <w:rFonts w:ascii="Arial" w:hAnsi="Arial"/>
-          <w:sz w:val="22"/>
-          <w:szCs w:val="22"/>
-        </w:rPr>
-      </w:pPr>
-      <w:r>
-        <w:rPr>
-          <w:rFonts w:eastAsia="Liberation Sans" w:cs="Liberation Sans" w:ascii="Arial" w:hAnsi="Arial"/>
-          <w:sz w:val="22"/>
-          <w:szCs w:val="22"/>
+          <w:highlight w:val="none"/>
+          <w:shd w:fill="FF8000" w:val="clear"/>
+        </w:rPr>
+      </w:pPr>
+      <w:r>
+        <w:rPr>
+          <w:rFonts w:eastAsia="Liberation Sans" w:cs="Liberation Sans" w:ascii="Arial" w:hAnsi="Arial"/>
+          <w:sz w:val="22"/>
+          <w:szCs w:val="22"/>
+          <w:shd w:fill="FF8000" w:val="clear"/>
         </w:rPr>
         <w:t>{/estMotifAbandon}</w:t>
       </w:r>
@@ -1463,16 +1602,16 @@
         <w:spacing w:lineRule="auto" w:line="240" w:before="0" w:after="0"/>
         <w:jc w:val="both"/>
         <w:rPr>
-          <w:rFonts w:ascii="Arial" w:hAnsi="Arial"/>
-          <w:sz w:val="22"/>
-          <w:szCs w:val="22"/>
-        </w:rPr>
-      </w:pPr>
-      <w:r>
-        <w:rPr>
-          <w:rFonts w:eastAsia="Liberation Sans" w:cs="Liberation Sans" w:ascii="Arial" w:hAnsi="Arial"/>
-          <w:sz w:val="22"/>
-          <w:szCs w:val="22"/>
+          <w:highlight w:val="none"/>
+          <w:shd w:fill="FF8000" w:val="clear"/>
+        </w:rPr>
+      </w:pPr>
+      <w:r>
+        <w:rPr>
+          <w:rFonts w:eastAsia="Liberation Sans" w:cs="Liberation Sans" w:ascii="Arial" w:hAnsi="Arial"/>
+          <w:sz w:val="22"/>
+          <w:szCs w:val="22"/>
+          <w:shd w:fill="FF8000" w:val="clear"/>
         </w:rPr>
         <w:t>{/}</w:t>
       </w:r>
@@ -1930,7 +2069,19 @@
         <w:shd w:fill="auto" w:val="clear"/>
         <w:lang w:eastAsia="fr-FR" w:bidi="ar-SA"/>
       </w:rPr>
-      <w:t>de {dreal}</w:t>
+      <w:t xml:space="preserve">de </w:t>
+    </w:r>
+    <w:r>
+      <w:rPr>
+        <w:rFonts w:eastAsia="Arial" w:cs="Arial" w:ascii="Arial" w:hAnsi="Arial"/>
+        <w:b/>
+        <w:color w:val="000000"/>
+        <w:sz w:val="24"/>
+        <w:szCs w:val="24"/>
+        <w:shd w:fill="FFFF00" w:val="clear"/>
+        <w:lang w:eastAsia="fr-FR" w:bidi="ar-SA"/>
+      </w:rPr>
+      <w:t>{dreal}</w:t>
     </w:r>
   </w:p>
   <w:p>

</xml_diff>

<commit_message>
✨ Can download document templates
</commit_message>
<xml_diff>
--- a/packages/applications/document-builder/src/assets/docx/garanties-financières-mainlevée-modèle-réponse.docx
+++ b/packages/applications/document-builder/src/assets/docx/garanties-financières-mainlevée-modèle-réponse.docx
@@ -988,7 +988,7 @@
           <w:szCs w:val="22"/>
           <w:shd w:fill="FFFF00" w:val="clear"/>
         </w:rPr>
-        <w:t>{dateTransmissionAchèvement}</w:t>
+        <w:t>{dateTransmissionAuCocontractant}</w:t>
       </w:r>
       <w:r>
         <w:rPr>
@@ -1005,7 +1005,7 @@
           <w:szCs w:val="22"/>
           <w:shd w:fill="FFFF00" w:val="clear"/>
         </w:rPr>
-        <w:t>{dateTransmissionAttestationConformité}</w:t>
+        <w:t>{dateTransmissionAuCocontractant}</w:t>
       </w:r>
       <w:r>
         <w:rPr>

</xml_diff>

<commit_message>
🐛 Add missing date and fix conditionnal block in template
</commit_message>
<xml_diff>
--- a/packages/applications/document-builder/src/assets/docx/garanties-financières-mainlevée-modèle-réponse.docx
+++ b/packages/applications/document-builder/src/assets/docx/garanties-financières-mainlevée-modèle-réponse.docx
@@ -1164,7 +1164,25 @@
           <w:szCs w:val="22"/>
           <w:shd w:fill="FF8000" w:val="clear"/>
         </w:rPr>
-        <w:t>{statutMainlevée === "accordé"}</w:t>
+        <w:t>{</w:t>
+      </w:r>
+      <w:r>
+        <w:rPr>
+          <w:rFonts w:eastAsia="Liberation Sans" w:cs="Liberation Sans" w:ascii="Arial" w:hAnsi="Arial"/>
+          <w:sz w:val="22"/>
+          <w:szCs w:val="22"/>
+          <w:shd w:fill="FF8000" w:val="clear"/>
+        </w:rPr>
+        <w:t>#</w:t>
+      </w:r>
+      <w:r>
+        <w:rPr>
+          <w:rFonts w:eastAsia="Liberation Sans" w:cs="Liberation Sans" w:ascii="Arial" w:hAnsi="Arial"/>
+          <w:sz w:val="22"/>
+          <w:szCs w:val="22"/>
+          <w:shd w:fill="FF8000" w:val="clear"/>
+        </w:rPr>
+        <w:t>statutMainlevée === "accordé"}</w:t>
       </w:r>
     </w:p>
     <w:p>
@@ -1387,7 +1405,25 @@
           <w:szCs w:val="22"/>
           <w:shd w:fill="FF8000" w:val="clear"/>
         </w:rPr>
-        <w:t>{statutMainlevée === "rejeté"}</w:t>
+        <w:t>{</w:t>
+      </w:r>
+      <w:r>
+        <w:rPr>
+          <w:rFonts w:eastAsia="Liberation Sans" w:cs="Liberation Sans" w:ascii="Arial" w:hAnsi="Arial"/>
+          <w:sz w:val="22"/>
+          <w:szCs w:val="22"/>
+          <w:shd w:fill="FF8000" w:val="clear"/>
+        </w:rPr>
+        <w:t>#</w:t>
+      </w:r>
+      <w:r>
+        <w:rPr>
+          <w:rFonts w:eastAsia="Liberation Sans" w:cs="Liberation Sans" w:ascii="Arial" w:hAnsi="Arial"/>
+          <w:sz w:val="22"/>
+          <w:szCs w:val="22"/>
+          <w:shd w:fill="FF8000" w:val="clear"/>
+        </w:rPr>
+        <w:t>statutMainlevée === "rejeté"}</w:t>
       </w:r>
     </w:p>
     <w:p>

</xml_diff>

<commit_message>
✨ Introduce parameter estAccordée
</commit_message>
<xml_diff>
--- a/packages/applications/document-builder/src/assets/docx/garanties-financières-mainlevée-modèle-réponse.docx
+++ b/packages/applications/document-builder/src/assets/docx/garanties-financières-mainlevée-modèle-réponse.docx
@@ -106,6 +106,8 @@
           <w:rFonts w:ascii="Arial" w:hAnsi="Arial" w:eastAsia="Arial" w:cs="Arial"/>
           <w:sz w:val="20"/>
           <w:szCs w:val="20"/>
+          <w:highlight w:val="none"/>
+          <w:shd w:fill="auto" w:val="clear"/>
         </w:rPr>
       </w:pPr>
       <w:r>
@@ -113,6 +115,7 @@
           <w:rFonts w:eastAsia="Arial" w:cs="Arial" w:ascii="Arial" w:hAnsi="Arial"/>
           <w:sz w:val="20"/>
           <w:szCs w:val="20"/>
+          <w:shd w:fill="auto" w:val="clear"/>
         </w:rPr>
       </w:r>
     </w:p>
@@ -158,6 +161,8 @@
                 <w:kern w:val="0"/>
                 <w:sz w:val="20"/>
                 <w:szCs w:val="20"/>
+                <w:highlight w:val="none"/>
+                <w:shd w:fill="auto" w:val="clear"/>
                 <w:lang w:val="fr-FR" w:eastAsia="zh-CN" w:bidi="hi-IN"/>
               </w:rPr>
             </w:pPr>
@@ -168,6 +173,7 @@
                 <w:kern w:val="0"/>
                 <w:sz w:val="20"/>
                 <w:szCs w:val="20"/>
+                <w:shd w:fill="auto" w:val="clear"/>
                 <w:lang w:val="fr-FR" w:eastAsia="zh-CN" w:bidi="hi-IN"/>
               </w:rPr>
             </w:r>
@@ -190,9 +196,6 @@
               <w:ind w:hanging="0" w:left="0" w:right="0"/>
               <w:jc w:val="right"/>
               <w:rPr>
-                <w:rFonts w:ascii="Arial" w:hAnsi="Arial"/>
-                <w:sz w:val="20"/>
-                <w:szCs w:val="20"/>
                 <w:highlight w:val="none"/>
                 <w:shd w:fill="auto" w:val="clear"/>
               </w:rPr>
@@ -205,17 +208,7 @@
                 <w:szCs w:val="20"/>
                 <w:shd w:fill="auto" w:val="clear"/>
               </w:rPr>
-              <w:t xml:space="preserve">Ville, le </w:t>
-            </w:r>
-            <w:r>
-              <w:rPr>
-                <w:rFonts w:eastAsia="Arial" w:cs="Arial" w:ascii="Arial" w:hAnsi="Arial"/>
-                <w:color w:val="231F20"/>
-                <w:sz w:val="20"/>
-                <w:szCs w:val="20"/>
-                <w:shd w:fill="FFFF00" w:val="clear"/>
-              </w:rPr>
-              <w:t>{dateCourrier}</w:t>
+              <w:t>Ville, le {dateCourrier}</w:t>
             </w:r>
           </w:p>
         </w:tc>
@@ -241,10 +234,6 @@
               <w:ind w:hanging="0" w:left="0" w:right="0"/>
               <w:jc w:val="left"/>
               <w:rPr>
-                <w:rFonts w:ascii="Arial" w:hAnsi="Arial"/>
-                <w:color w:val="auto"/>
-                <w:sz w:val="20"/>
-                <w:szCs w:val="20"/>
                 <w:highlight w:val="none"/>
                 <w:shd w:fill="auto" w:val="clear"/>
               </w:rPr>
@@ -271,10 +260,6 @@
               <w:ind w:hanging="0" w:left="0" w:right="0"/>
               <w:jc w:val="left"/>
               <w:rPr>
-                <w:rFonts w:ascii="Arial" w:hAnsi="Arial"/>
-                <w:color w:val="auto"/>
-                <w:sz w:val="20"/>
-                <w:szCs w:val="20"/>
                 <w:highlight w:val="none"/>
                 <w:shd w:fill="auto" w:val="clear"/>
               </w:rPr>
@@ -330,10 +315,6 @@
               <w:ind w:hanging="0" w:left="0" w:right="0"/>
               <w:jc w:val="left"/>
               <w:rPr>
-                <w:rFonts w:ascii="Arial" w:hAnsi="Arial"/>
-                <w:color w:val="auto"/>
-                <w:sz w:val="20"/>
-                <w:szCs w:val="20"/>
                 <w:highlight w:val="none"/>
                 <w:shd w:fill="auto" w:val="clear"/>
               </w:rPr>
@@ -360,10 +341,6 @@
               <w:ind w:hanging="0" w:left="0" w:right="0"/>
               <w:jc w:val="left"/>
               <w:rPr>
-                <w:rFonts w:ascii="Arial" w:hAnsi="Arial"/>
-                <w:color w:val="auto"/>
-                <w:sz w:val="20"/>
-                <w:szCs w:val="20"/>
                 <w:highlight w:val="none"/>
                 <w:shd w:fill="auto" w:val="clear"/>
               </w:rPr>
@@ -390,10 +367,6 @@
               <w:ind w:hanging="0" w:left="0" w:right="0"/>
               <w:jc w:val="left"/>
               <w:rPr>
-                <w:rFonts w:ascii="Arial" w:hAnsi="Arial"/>
-                <w:color w:val="auto"/>
-                <w:sz w:val="20"/>
-                <w:szCs w:val="20"/>
                 <w:highlight w:val="none"/>
                 <w:shd w:fill="auto" w:val="clear"/>
               </w:rPr>
@@ -404,7 +377,7 @@
                 <w:color w:val="000000"/>
                 <w:sz w:val="20"/>
                 <w:szCs w:val="20"/>
-                <w:shd w:fill="FFFF00" w:val="clear"/>
+                <w:shd w:fill="auto" w:val="clear"/>
               </w:rPr>
               <w:t>{contactDreal}</w:t>
             </w:r>
@@ -420,10 +393,6 @@
               <w:ind w:hanging="0" w:left="0" w:right="0"/>
               <w:jc w:val="left"/>
               <w:rPr>
-                <w:rFonts w:ascii="Arial" w:hAnsi="Arial"/>
-                <w:color w:val="auto"/>
-                <w:sz w:val="20"/>
-                <w:szCs w:val="20"/>
                 <w:highlight w:val="none"/>
                 <w:shd w:fill="auto" w:val="clear"/>
               </w:rPr>
@@ -436,17 +405,7 @@
                 <w:szCs w:val="20"/>
                 <w:shd w:fill="auto" w:val="clear"/>
               </w:rPr>
-              <w:t xml:space="preserve">Réf : </w:t>
-            </w:r>
-            <w:r>
-              <w:rPr>
-                <w:rFonts w:eastAsia="Arial" w:cs="Arial" w:ascii="Arial" w:hAnsi="Arial"/>
-                <w:color w:val="000000"/>
-                <w:sz w:val="20"/>
-                <w:szCs w:val="20"/>
-                <w:shd w:fill="FFFF00" w:val="clear"/>
-              </w:rPr>
-              <w:t>{referenceProjet}</w:t>
+              <w:t>Réf : {referenceProjet}</w:t>
             </w:r>
           </w:p>
         </w:tc>
@@ -544,10 +503,6 @@
               <w:ind w:hanging="567" w:right="52"/>
               <w:jc w:val="right"/>
               <w:rPr>
-                <w:rFonts w:ascii="Arial" w:hAnsi="Arial"/>
-                <w:color w:val="auto"/>
-                <w:sz w:val="20"/>
-                <w:szCs w:val="20"/>
                 <w:highlight w:val="none"/>
                 <w:shd w:fill="auto" w:val="clear"/>
               </w:rPr>
@@ -558,7 +513,7 @@
                 <w:color w:val="000000"/>
                 <w:sz w:val="20"/>
                 <w:szCs w:val="20"/>
-                <w:shd w:fill="FFFF00" w:val="clear"/>
+                <w:shd w:fill="auto" w:val="clear"/>
               </w:rPr>
               <w:t>{nomRepresentantLegal}</w:t>
             </w:r>
@@ -571,10 +526,6 @@
               <w:ind w:hanging="567" w:right="52"/>
               <w:jc w:val="right"/>
               <w:rPr>
-                <w:rFonts w:ascii="Arial" w:hAnsi="Arial"/>
-                <w:color w:val="auto"/>
-                <w:sz w:val="20"/>
-                <w:szCs w:val="20"/>
                 <w:highlight w:val="none"/>
                 <w:shd w:fill="auto" w:val="clear"/>
               </w:rPr>
@@ -585,7 +536,7 @@
                 <w:color w:val="000000"/>
                 <w:sz w:val="20"/>
                 <w:szCs w:val="20"/>
-                <w:shd w:fill="FFFF00" w:val="clear"/>
+                <w:shd w:fill="auto" w:val="clear"/>
               </w:rPr>
               <w:t>{adresseProjet}</w:t>
             </w:r>
@@ -598,10 +549,6 @@
               <w:ind w:hanging="567" w:right="52"/>
               <w:jc w:val="right"/>
               <w:rPr>
-                <w:rFonts w:ascii="Arial" w:hAnsi="Arial"/>
-                <w:color w:val="auto"/>
-                <w:sz w:val="20"/>
-                <w:szCs w:val="20"/>
                 <w:highlight w:val="none"/>
                 <w:shd w:fill="auto" w:val="clear"/>
               </w:rPr>
@@ -612,29 +559,9 @@
                 <w:color w:val="000000"/>
                 <w:sz w:val="20"/>
                 <w:szCs w:val="20"/>
-                <w:shd w:fill="FFFF00" w:val="clear"/>
-              </w:rPr>
-              <w:t>{codePostalProjet}</w:t>
-            </w:r>
-            <w:r>
-              <w:rPr>
-                <w:rFonts w:eastAsia="Arial" w:cs="Arial" w:ascii="Arial" w:hAnsi="Arial"/>
-                <w:color w:val="000000"/>
-                <w:sz w:val="20"/>
-                <w:szCs w:val="20"/>
-                <w:shd w:fill="auto" w:val="clear"/>
-              </w:rPr>
-              <w:t xml:space="preserve"> </w:t>
-            </w:r>
-            <w:r>
-              <w:rPr>
-                <w:rFonts w:eastAsia="Arial" w:cs="Arial" w:ascii="Arial" w:hAnsi="Arial"/>
-                <w:color w:val="000000"/>
-                <w:sz w:val="20"/>
-                <w:szCs w:val="20"/>
-                <w:shd w:fill="FFFF00" w:val="clear"/>
-              </w:rPr>
-              <w:t>{communeProjet}</w:t>
+                <w:shd w:fill="auto" w:val="clear"/>
+              </w:rPr>
+              <w:t>{codePostalProjet} {communeProjet}</w:t>
             </w:r>
           </w:p>
           <w:p>
@@ -671,10 +598,6 @@
               <w:ind w:hanging="567" w:right="52"/>
               <w:jc w:val="right"/>
               <w:rPr>
-                <w:rFonts w:ascii="Arial" w:hAnsi="Arial"/>
-                <w:color w:val="auto"/>
-                <w:sz w:val="20"/>
-                <w:szCs w:val="20"/>
                 <w:highlight w:val="none"/>
                 <w:shd w:fill="auto" w:val="clear"/>
               </w:rPr>
@@ -699,10 +622,6 @@
               <w:ind w:hanging="567" w:right="52"/>
               <w:jc w:val="right"/>
               <w:rPr>
-                <w:rFonts w:ascii="Arial" w:hAnsi="Arial"/>
-                <w:color w:val="auto"/>
-                <w:sz w:val="20"/>
-                <w:szCs w:val="20"/>
                 <w:highlight w:val="none"/>
                 <w:shd w:fill="auto" w:val="clear"/>
               </w:rPr>
@@ -726,10 +645,6 @@
               <w:ind w:hanging="567" w:right="52"/>
               <w:jc w:val="right"/>
               <w:rPr>
-                <w:rFonts w:ascii="Arial" w:hAnsi="Arial"/>
-                <w:color w:val="auto"/>
-                <w:sz w:val="20"/>
-                <w:szCs w:val="20"/>
                 <w:highlight w:val="none"/>
                 <w:shd w:fill="auto" w:val="clear"/>
               </w:rPr>
@@ -742,17 +657,7 @@
                 <w:szCs w:val="20"/>
                 <w:shd w:fill="auto" w:val="clear"/>
               </w:rPr>
-              <w:t xml:space="preserve">Porteur de projet : </w:t>
-            </w:r>
-            <w:r>
-              <w:rPr>
-                <w:rFonts w:eastAsia="Arial" w:cs="Arial" w:ascii="Arial" w:hAnsi="Arial"/>
-                <w:color w:val="000000"/>
-                <w:sz w:val="20"/>
-                <w:szCs w:val="20"/>
-                <w:shd w:fill="FFFF00" w:val="clear"/>
-              </w:rPr>
-              <w:t>{emailProjet}</w:t>
+              <w:t>Porteur de projet : {emailProjet}</w:t>
             </w:r>
           </w:p>
         </w:tc>
@@ -767,6 +672,8 @@
           <w:rFonts w:ascii="Arial" w:hAnsi="Arial" w:eastAsia="Arial" w:cs="Arial"/>
           <w:sz w:val="20"/>
           <w:szCs w:val="20"/>
+          <w:highlight w:val="none"/>
+          <w:shd w:fill="auto" w:val="clear"/>
         </w:rPr>
       </w:pPr>
       <w:r>
@@ -774,6 +681,7 @@
           <w:rFonts w:eastAsia="Arial" w:cs="Arial" w:ascii="Arial" w:hAnsi="Arial"/>
           <w:sz w:val="20"/>
           <w:szCs w:val="20"/>
+          <w:shd w:fill="auto" w:val="clear"/>
         </w:rPr>
       </w:r>
     </w:p>
@@ -782,9 +690,8 @@
         <w:pStyle w:val="LO-normal"/>
         <w:jc w:val="both"/>
         <w:rPr>
-          <w:rFonts w:ascii="Arial" w:hAnsi="Arial"/>
-          <w:sz w:val="22"/>
-          <w:szCs w:val="22"/>
+          <w:highlight w:val="none"/>
+          <w:shd w:fill="auto" w:val="clear"/>
         </w:rPr>
       </w:pPr>
       <w:r>
@@ -793,6 +700,7 @@
           <w:b/>
           <w:sz w:val="22"/>
           <w:szCs w:val="22"/>
+          <w:shd w:fill="auto" w:val="clear"/>
         </w:rPr>
         <w:t xml:space="preserve">Objet : </w:t>
       </w:r>
@@ -814,7 +722,7 @@
           <w:bCs w:val="false"/>
           <w:sz w:val="22"/>
           <w:szCs w:val="22"/>
-          <w:shd w:fill="FFFF00" w:val="clear"/>
+          <w:shd w:fill="auto" w:val="clear"/>
         </w:rPr>
         <w:t>{titrePeriode}</w:t>
       </w:r>
@@ -836,7 +744,7 @@
           <w:bCs w:val="false"/>
           <w:sz w:val="22"/>
           <w:szCs w:val="22"/>
-          <w:shd w:fill="FFFF00" w:val="clear"/>
+          <w:shd w:fill="auto" w:val="clear"/>
         </w:rPr>
         <w:t>{titreAppelOffre}</w:t>
       </w:r>
@@ -847,86 +755,18 @@
         <w:spacing w:lineRule="auto" w:line="240" w:before="0" w:after="0"/>
         <w:jc w:val="both"/>
         <w:rPr>
+          <w:highlight w:val="none"/>
+          <w:shd w:fill="auto" w:val="clear"/>
+        </w:rPr>
+      </w:pPr>
+      <w:r>
+        <w:rPr>
           <w:rFonts w:ascii="Arial" w:hAnsi="Arial"/>
           <w:sz w:val="22"/>
           <w:szCs w:val="22"/>
-        </w:rPr>
-      </w:pPr>
-      <w:r>
-        <w:rPr>
-          <w:rFonts w:ascii="Arial" w:hAnsi="Arial"/>
-          <w:sz w:val="22"/>
-          <w:szCs w:val="22"/>
-        </w:rPr>
-        <w:t xml:space="preserve">Vous avez réalisé une demande de mainlevée via Potentiel le </w:t>
-      </w:r>
-      <w:r>
-        <w:rPr>
-          <w:rFonts w:ascii="Arial" w:hAnsi="Arial"/>
-          <w:sz w:val="22"/>
-          <w:szCs w:val="22"/>
-          <w:shd w:fill="FFFF00" w:val="clear"/>
-        </w:rPr>
-        <w:t>{dateMainlevée}</w:t>
-      </w:r>
-      <w:r>
-        <w:rPr>
-          <w:rFonts w:ascii="Arial" w:hAnsi="Arial"/>
-          <w:sz w:val="22"/>
-          <w:szCs w:val="22"/>
-        </w:rPr>
-        <w:t xml:space="preserve"> pour le projet </w:t>
-      </w:r>
-      <w:r>
-        <w:rPr>
-          <w:rFonts w:ascii="Arial" w:hAnsi="Arial"/>
-          <w:sz w:val="22"/>
-          <w:szCs w:val="22"/>
-          <w:shd w:fill="FFFF00" w:val="clear"/>
-        </w:rPr>
-        <w:t>{nomProjet}</w:t>
-      </w:r>
-      <w:r>
-        <w:rPr>
-          <w:rFonts w:ascii="Arial" w:hAnsi="Arial"/>
-          <w:sz w:val="22"/>
-          <w:szCs w:val="22"/>
-        </w:rPr>
-        <w:t xml:space="preserve"> lauréat de la </w:t>
-      </w:r>
-      <w:r>
-        <w:rPr>
-          <w:rFonts w:ascii="Arial" w:hAnsi="Arial"/>
-          <w:sz w:val="22"/>
-          <w:szCs w:val="22"/>
-          <w:shd w:fill="FFFF00" w:val="clear"/>
-        </w:rPr>
-        <w:t>{titrePeriode}</w:t>
-      </w:r>
-      <w:r>
-        <w:rPr>
-          <w:rFonts w:ascii="Arial" w:hAnsi="Arial"/>
-          <w:sz w:val="22"/>
-          <w:szCs w:val="22"/>
-        </w:rPr>
-        <w:t xml:space="preserve"> période de l’appel d’offres n° </w:t>
-      </w:r>
-      <w:r>
-        <w:rPr>
-          <w:rFonts w:ascii="Arial" w:hAnsi="Arial"/>
-          <w:sz w:val="22"/>
-          <w:szCs w:val="22"/>
-          <w:shd w:fill="FFFF00" w:val="clear"/>
-        </w:rPr>
-        <w:t>{titreAppelOffre}</w:t>
-      </w:r>
-      <w:r>
-        <w:rPr>
-          <w:rFonts w:ascii="Arial" w:hAnsi="Arial"/>
-          <w:sz w:val="22"/>
-          <w:szCs w:val="22"/>
-        </w:rPr>
-        <w:t>.</w:t>
+          <w:shd w:fill="auto" w:val="clear"/>
+        </w:rPr>
+        <w:t>Vous avez réalisé une demande de mainlevée via Potentiel le {dateMainlevée} pour le projet {nomProjet} lauréat de la {titrePeriode} période de l’appel d’offres n° {titreAppelOffre}.</w:t>
       </w:r>
     </w:p>
     <w:p>
@@ -935,11 +775,14 @@
         <w:spacing w:lineRule="auto" w:line="240" w:before="0" w:after="0"/>
         <w:rPr>
           <w:rFonts w:eastAsia="Liberation Sans" w:cs="Liberation Sans"/>
+          <w:highlight w:val="none"/>
+          <w:shd w:fill="auto" w:val="clear"/>
         </w:rPr>
       </w:pPr>
       <w:r>
         <w:rPr>
           <w:rFonts w:eastAsia="Liberation Sans" w:cs="Liberation Sans"/>
+          <w:shd w:fill="auto" w:val="clear"/>
         </w:rPr>
       </w:r>
     </w:p>
@@ -949,15 +792,15 @@
         <w:spacing w:lineRule="auto" w:line="240" w:before="0" w:after="0"/>
         <w:rPr>
           <w:highlight w:val="none"/>
-          <w:shd w:fill="FF8000" w:val="clear"/>
-        </w:rPr>
-      </w:pPr>
-      <w:r>
-        <w:rPr>
-          <w:rFonts w:eastAsia="Liberation Sans" w:cs="Liberation Sans" w:ascii="Arial" w:hAnsi="Arial"/>
-          <w:sz w:val="22"/>
-          <w:szCs w:val="22"/>
-          <w:shd w:fill="FF8000" w:val="clear"/>
+          <w:shd w:fill="auto" w:val="clear"/>
+        </w:rPr>
+      </w:pPr>
+      <w:r>
+        <w:rPr>
+          <w:rFonts w:eastAsia="Liberation Sans" w:cs="Liberation Sans" w:ascii="Arial" w:hAnsi="Arial"/>
+          <w:sz w:val="22"/>
+          <w:szCs w:val="22"/>
+          <w:shd w:fill="auto" w:val="clear"/>
         </w:rPr>
         <w:t>{#estMotifAchèvement}</w:t>
       </w:r>
@@ -968,61 +811,27 @@
         <w:spacing w:lineRule="auto" w:line="240" w:before="0" w:after="0"/>
         <w:jc w:val="both"/>
         <w:rPr>
-          <w:rFonts w:ascii="Arial" w:hAnsi="Arial"/>
-          <w:sz w:val="22"/>
-          <w:szCs w:val="22"/>
-        </w:rPr>
-      </w:pPr>
-      <w:r>
-        <w:rPr>
-          <w:rFonts w:eastAsia="Liberation Sans" w:cs="Liberation Sans" w:ascii="Arial" w:hAnsi="Arial"/>
-          <w:sz w:val="22"/>
-          <w:szCs w:val="22"/>
-        </w:rPr>
-        <w:t xml:space="preserve">Vous m'avez transmis votre attestation de conformité ainsi que la preuve de transmission au co-contractant le </w:t>
-      </w:r>
-      <w:r>
-        <w:rPr>
-          <w:rFonts w:eastAsia="Liberation Sans" w:cs="Liberation Sans" w:ascii="Arial" w:hAnsi="Arial"/>
-          <w:sz w:val="22"/>
-          <w:szCs w:val="22"/>
-          <w:shd w:fill="FFFF00" w:val="clear"/>
-        </w:rPr>
-        <w:t>{dateTransmissionAuCocontractant}</w:t>
-      </w:r>
-      <w:r>
-        <w:rPr>
-          <w:rFonts w:eastAsia="Liberation Sans" w:cs="Liberation Sans" w:ascii="Arial" w:hAnsi="Arial"/>
-          <w:sz w:val="22"/>
-          <w:szCs w:val="22"/>
-        </w:rPr>
-        <w:t xml:space="preserve">. Votre date d’achèvement est donc le </w:t>
-      </w:r>
-      <w:r>
-        <w:rPr>
-          <w:rFonts w:eastAsia="Liberation Sans" w:cs="Liberation Sans" w:ascii="Arial" w:hAnsi="Arial"/>
-          <w:sz w:val="22"/>
-          <w:szCs w:val="22"/>
-          <w:shd w:fill="FFFF00" w:val="clear"/>
-        </w:rPr>
-        <w:t>{dateTransmissionAuCocontractant}</w:t>
-      </w:r>
-      <w:r>
-        <w:rPr>
-          <w:rFonts w:eastAsia="Liberation Sans" w:cs="Liberation Sans" w:ascii="Arial" w:hAnsi="Arial"/>
-          <w:sz w:val="22"/>
-          <w:szCs w:val="22"/>
-        </w:rPr>
-        <w:t>.</w:t>
-      </w:r>
-    </w:p>
-    <w:p>
-      <w:pPr>
-        <w:pStyle w:val="LO-normal"/>
-        <w:spacing w:lineRule="auto" w:line="240" w:before="0" w:after="0"/>
-        <w:rPr>
           <w:highlight w:val="none"/>
-          <w:shd w:fill="FF8000" w:val="clear"/>
+          <w:shd w:fill="auto" w:val="clear"/>
+        </w:rPr>
+      </w:pPr>
+      <w:r>
+        <w:rPr>
+          <w:rFonts w:eastAsia="Liberation Sans" w:cs="Liberation Sans" w:ascii="Arial" w:hAnsi="Arial"/>
+          <w:sz w:val="22"/>
+          <w:szCs w:val="22"/>
+          <w:shd w:fill="auto" w:val="clear"/>
+        </w:rPr>
+        <w:t>Vous m'avez transmis votre attestation de conformité ainsi que la preuve de transmission au co-contractant le {dateTransmissionAuCocontractant}. Votre date d’achèvement est donc le {dateTransmissionAuCocontractant}.</w:t>
+      </w:r>
+    </w:p>
+    <w:p>
+      <w:pPr>
+        <w:pStyle w:val="LO-normal"/>
+        <w:spacing w:lineRule="auto" w:line="240" w:before="0" w:after="0"/>
+        <w:rPr>
+          <w:highlight w:val="none"/>
+          <w:shd w:fill="auto" w:val="clear"/>
         </w:rPr>
       </w:pPr>
       <w:bookmarkStart w:id="0" w:name="_GoBack"/>
@@ -1032,7 +841,7 @@
           <w:rFonts w:eastAsia="Liberation Sans" w:cs="Liberation Sans" w:ascii="Arial" w:hAnsi="Arial"/>
           <w:sz w:val="22"/>
           <w:szCs w:val="22"/>
-          <w:shd w:fill="FF8000" w:val="clear"/>
+          <w:shd w:fill="auto" w:val="clear"/>
         </w:rPr>
         <w:t>{/estMotifAchèvement}</w:t>
       </w:r>
@@ -1043,15 +852,15 @@
         <w:spacing w:lineRule="auto" w:line="240" w:before="0" w:after="0"/>
         <w:rPr>
           <w:highlight w:val="none"/>
-          <w:shd w:fill="FF8000" w:val="clear"/>
-        </w:rPr>
-      </w:pPr>
-      <w:r>
-        <w:rPr>
-          <w:rFonts w:eastAsia="Liberation Sans" w:cs="Liberation Sans" w:ascii="Arial" w:hAnsi="Arial"/>
-          <w:sz w:val="22"/>
-          <w:szCs w:val="22"/>
-          <w:shd w:fill="FF8000" w:val="clear"/>
+          <w:shd w:fill="auto" w:val="clear"/>
+        </w:rPr>
+      </w:pPr>
+      <w:r>
+        <w:rPr>
+          <w:rFonts w:eastAsia="Liberation Sans" w:cs="Liberation Sans" w:ascii="Arial" w:hAnsi="Arial"/>
+          <w:sz w:val="22"/>
+          <w:szCs w:val="22"/>
+          <w:shd w:fill="auto" w:val="clear"/>
         </w:rPr>
         <w:t>{#estMotifAbandon}</w:t>
       </w:r>
@@ -1061,35 +870,18 @@
         <w:pStyle w:val="LO-normal"/>
         <w:spacing w:lineRule="auto" w:line="240" w:before="0" w:after="0"/>
         <w:rPr>
+          <w:highlight w:val="none"/>
+          <w:shd w:fill="auto" w:val="clear"/>
+        </w:rPr>
+      </w:pPr>
+      <w:r>
+        <w:rPr>
           <w:rFonts w:ascii="Arial" w:hAnsi="Arial"/>
           <w:sz w:val="22"/>
           <w:szCs w:val="22"/>
-        </w:rPr>
-      </w:pPr>
-      <w:r>
-        <w:rPr>
-          <w:rFonts w:ascii="Arial" w:hAnsi="Arial"/>
-          <w:sz w:val="22"/>
-          <w:szCs w:val="22"/>
-        </w:rPr>
-        <w:t xml:space="preserve">Votre projet fait l'objet d'un abandon accordé par la DGEC le </w:t>
-      </w:r>
-      <w:r>
-        <w:rPr>
-          <w:rFonts w:ascii="Arial" w:hAnsi="Arial"/>
-          <w:sz w:val="22"/>
-          <w:szCs w:val="22"/>
-          <w:shd w:fill="FFFF00" w:val="clear"/>
-        </w:rPr>
-        <w:t>{dateAbandonAccordé}</w:t>
-      </w:r>
-      <w:r>
-        <w:rPr>
-          <w:rFonts w:ascii="Arial" w:hAnsi="Arial"/>
-          <w:sz w:val="22"/>
-          <w:szCs w:val="22"/>
-        </w:rPr>
-        <w:t>.</w:t>
+          <w:shd w:fill="auto" w:val="clear"/>
+        </w:rPr>
+        <w:t>Votre projet fait l'objet d'un abandon accordé par la DGEC le {dateAbandonAccordé}.</w:t>
       </w:r>
     </w:p>
     <w:p>
@@ -1098,15 +890,15 @@
         <w:spacing w:lineRule="auto" w:line="240" w:before="0" w:after="0"/>
         <w:rPr>
           <w:highlight w:val="none"/>
-          <w:shd w:fill="FF8000" w:val="clear"/>
-        </w:rPr>
-      </w:pPr>
-      <w:r>
-        <w:rPr>
-          <w:rFonts w:eastAsia="Liberation Sans" w:cs="Liberation Sans" w:ascii="Arial" w:hAnsi="Arial"/>
-          <w:sz w:val="22"/>
-          <w:szCs w:val="22"/>
-          <w:shd w:fill="FF8000" w:val="clear"/>
+          <w:shd w:fill="auto" w:val="clear"/>
+        </w:rPr>
+      </w:pPr>
+      <w:r>
+        <w:rPr>
+          <w:rFonts w:eastAsia="Liberation Sans" w:cs="Liberation Sans" w:ascii="Arial" w:hAnsi="Arial"/>
+          <w:sz w:val="22"/>
+          <w:szCs w:val="22"/>
+          <w:shd w:fill="auto" w:val="clear"/>
         </w:rPr>
         <w:t>{/estMotifAbandon}</w:t>
       </w:r>
@@ -1145,7 +937,7 @@
           <w:sz w:val="22"/>
           <w:szCs w:val="22"/>
         </w:rPr>
-        <w:t xml:space="preserve">.  </w:t>
+        <w:t>.</w:t>
       </w:r>
     </w:p>
     <w:p>
@@ -1154,15 +946,242 @@
         <w:spacing w:lineRule="auto" w:line="240" w:before="0" w:after="0"/>
         <w:rPr>
           <w:highlight w:val="none"/>
-          <w:shd w:fill="FF8000" w:val="clear"/>
-        </w:rPr>
-      </w:pPr>
-      <w:r>
-        <w:rPr>
-          <w:rFonts w:eastAsia="Liberation Sans" w:cs="Liberation Sans" w:ascii="Arial" w:hAnsi="Arial"/>
-          <w:sz w:val="22"/>
-          <w:szCs w:val="22"/>
-          <w:shd w:fill="FF8000" w:val="clear"/>
+          <w:shd w:fill="auto" w:val="clear"/>
+        </w:rPr>
+      </w:pPr>
+      <w:r>
+        <w:rPr>
+          <w:rFonts w:eastAsia="Liberation Sans" w:cs="Liberation Sans" w:ascii="Arial" w:hAnsi="Arial"/>
+          <w:sz w:val="22"/>
+          <w:szCs w:val="22"/>
+          <w:shd w:fill="auto" w:val="clear"/>
+        </w:rPr>
+        <w:t>{#</w:t>
+      </w:r>
+      <w:r>
+        <w:rPr>
+          <w:rFonts w:eastAsia="Liberation Sans" w:cs="Liberation Sans" w:ascii="Arial" w:hAnsi="Arial"/>
+          <w:sz w:val="22"/>
+          <w:szCs w:val="22"/>
+          <w:shd w:fill="auto" w:val="clear"/>
+        </w:rPr>
+        <w:t>estA</w:t>
+      </w:r>
+      <w:r>
+        <w:rPr>
+          <w:rFonts w:eastAsia="Liberation Sans" w:cs="Liberation Sans" w:ascii="Arial" w:hAnsi="Arial"/>
+          <w:sz w:val="22"/>
+          <w:szCs w:val="22"/>
+          <w:shd w:fill="auto" w:val="clear"/>
+        </w:rPr>
+        <w:t>ccordée}</w:t>
+      </w:r>
+    </w:p>
+    <w:p>
+      <w:pPr>
+        <w:pStyle w:val="LO-normal"/>
+        <w:spacing w:lineRule="auto" w:line="240" w:before="0" w:after="0"/>
+        <w:rPr>
+          <w:highlight w:val="none"/>
+          <w:shd w:fill="auto" w:val="clear"/>
+        </w:rPr>
+      </w:pPr>
+      <w:r>
+        <w:rPr>
+          <w:rFonts w:eastAsia="Liberation Sans" w:cs="Liberation Sans" w:ascii="Arial" w:hAnsi="Arial"/>
+          <w:sz w:val="22"/>
+          <w:szCs w:val="22"/>
+          <w:shd w:fill="auto" w:val="clear"/>
+        </w:rPr>
+        <w:t>{#estMotifAchèvement}</w:t>
+      </w:r>
+    </w:p>
+    <w:p>
+      <w:pPr>
+        <w:pStyle w:val="LO-normal"/>
+        <w:spacing w:lineRule="auto" w:line="240" w:before="0" w:after="0"/>
+        <w:jc w:val="both"/>
+        <w:rPr>
+          <w:highlight w:val="none"/>
+          <w:shd w:fill="auto" w:val="clear"/>
+        </w:rPr>
+      </w:pPr>
+      <w:r>
+        <w:rPr>
+          <w:rFonts w:eastAsia="Liberation Sans" w:cs="Liberation Sans" w:ascii="Arial" w:hAnsi="Arial"/>
+          <w:sz w:val="22"/>
+          <w:szCs w:val="22"/>
+          <w:shd w:fill="auto" w:val="clear"/>
+        </w:rPr>
+        <w:t>Après vérifications et conformément au cahier des charges applicable, je vous confirme, par la présente, la mainlevée des garanties financières émises le {dateConstitutionGarantiesFinancières} pour le projet {nomProjet}.</w:t>
+      </w:r>
+    </w:p>
+    <w:p>
+      <w:pPr>
+        <w:pStyle w:val="LO-normal"/>
+        <w:spacing w:lineRule="auto" w:line="240" w:before="0" w:after="0"/>
+        <w:rPr>
+          <w:highlight w:val="none"/>
+          <w:shd w:fill="auto" w:val="clear"/>
+        </w:rPr>
+      </w:pPr>
+      <w:r>
+        <w:rPr>
+          <w:rFonts w:eastAsia="Liberation Sans" w:cs="Liberation Sans" w:ascii="Arial" w:hAnsi="Arial"/>
+          <w:sz w:val="22"/>
+          <w:szCs w:val="22"/>
+          <w:shd w:fill="auto" w:val="clear"/>
+        </w:rPr>
+        <w:t>{/estMotifAchèvement}</w:t>
+      </w:r>
+    </w:p>
+    <w:p>
+      <w:pPr>
+        <w:pStyle w:val="LO-normal"/>
+        <w:spacing w:lineRule="auto" w:line="240" w:before="0" w:after="0"/>
+        <w:rPr>
+          <w:highlight w:val="none"/>
+          <w:shd w:fill="auto" w:val="clear"/>
+        </w:rPr>
+      </w:pPr>
+      <w:r>
+        <w:rPr>
+          <w:rFonts w:eastAsia="Liberation Sans" w:cs="Liberation Sans" w:ascii="Arial" w:hAnsi="Arial"/>
+          <w:sz w:val="22"/>
+          <w:szCs w:val="22"/>
+          <w:shd w:fill="auto" w:val="clear"/>
+        </w:rPr>
+        <w:t>{#estMotifAbandon}</w:t>
+      </w:r>
+    </w:p>
+    <w:p>
+      <w:pPr>
+        <w:pStyle w:val="LO-normal"/>
+        <w:spacing w:lineRule="auto" w:line="240" w:before="0" w:after="0"/>
+        <w:jc w:val="both"/>
+        <w:rPr>
+          <w:highlight w:val="none"/>
+          <w:shd w:fill="auto" w:val="clear"/>
+        </w:rPr>
+      </w:pPr>
+      <w:r>
+        <w:rPr>
+          <w:rFonts w:ascii="Arial" w:hAnsi="Arial"/>
+          <w:sz w:val="22"/>
+          <w:szCs w:val="22"/>
+          <w:shd w:fill="auto" w:val="clear"/>
+        </w:rPr>
+        <w:t xml:space="preserve">Après analyse des justificatifs de votre abandon, je vous confirme, par la présente, la mainlevée des garanties financières émises le </w:t>
+      </w:r>
+      <w:r>
+        <w:rPr>
+          <w:rFonts w:eastAsia="Liberation Sans" w:cs="Liberation Sans" w:ascii="Arial" w:hAnsi="Arial"/>
+          <w:sz w:val="22"/>
+          <w:szCs w:val="22"/>
+          <w:shd w:fill="auto" w:val="clear"/>
+        </w:rPr>
+        <w:t>{dateConstitutionGarantiesFinancières}</w:t>
+      </w:r>
+      <w:r>
+        <w:rPr>
+          <w:rFonts w:ascii="Arial" w:hAnsi="Arial"/>
+          <w:sz w:val="22"/>
+          <w:szCs w:val="22"/>
+          <w:shd w:fill="auto" w:val="clear"/>
+        </w:rPr>
+        <w:t xml:space="preserve"> pour le projet </w:t>
+      </w:r>
+      <w:r>
+        <w:rPr>
+          <w:rFonts w:eastAsia="Liberation Sans" w:cs="Liberation Sans" w:ascii="Arial" w:hAnsi="Arial"/>
+          <w:sz w:val="22"/>
+          <w:szCs w:val="22"/>
+          <w:shd w:fill="auto" w:val="clear"/>
+        </w:rPr>
+        <w:t>{nomProjet}</w:t>
+      </w:r>
+      <w:r>
+        <w:rPr>
+          <w:rFonts w:ascii="Arial" w:hAnsi="Arial"/>
+          <w:sz w:val="22"/>
+          <w:szCs w:val="22"/>
+          <w:shd w:fill="auto" w:val="clear"/>
+        </w:rPr>
+        <w:t>.</w:t>
+      </w:r>
+    </w:p>
+    <w:p>
+      <w:pPr>
+        <w:pStyle w:val="LO-normal"/>
+        <w:spacing w:lineRule="auto" w:line="240" w:before="0" w:after="0"/>
+        <w:jc w:val="both"/>
+        <w:rPr>
+          <w:highlight w:val="none"/>
+          <w:shd w:fill="auto" w:val="clear"/>
+        </w:rPr>
+      </w:pPr>
+      <w:r>
+        <w:rPr>
+          <w:rFonts w:eastAsia="Liberation Sans" w:cs="Liberation Sans" w:ascii="Arial" w:hAnsi="Arial"/>
+          <w:sz w:val="22"/>
+          <w:szCs w:val="22"/>
+          <w:shd w:fill="auto" w:val="clear"/>
+        </w:rPr>
+        <w:t>{/estMotifAbandon}</w:t>
+      </w:r>
+    </w:p>
+    <w:p>
+      <w:pPr>
+        <w:pStyle w:val="LO-normal"/>
+        <w:spacing w:lineRule="auto" w:line="240" w:before="0" w:after="0"/>
+        <w:rPr>
+          <w:highlight w:val="none"/>
+          <w:shd w:fill="auto" w:val="clear"/>
+        </w:rPr>
+      </w:pPr>
+      <w:r>
+        <w:rPr>
+          <w:rFonts w:eastAsia="Liberation Sans" w:cs="Liberation Sans" w:ascii="Arial" w:hAnsi="Arial"/>
+          <w:sz w:val="22"/>
+          <w:szCs w:val="22"/>
+          <w:shd w:fill="auto" w:val="clear"/>
+        </w:rPr>
+        <w:t>{/</w:t>
+      </w:r>
+      <w:r>
+        <w:rPr>
+          <w:rFonts w:eastAsia="Liberation Sans" w:cs="Liberation Sans" w:ascii="Arial" w:hAnsi="Arial"/>
+          <w:sz w:val="22"/>
+          <w:szCs w:val="22"/>
+          <w:shd w:fill="auto" w:val="clear"/>
+        </w:rPr>
+        <w:t>estA</w:t>
+      </w:r>
+      <w:r>
+        <w:rPr>
+          <w:rFonts w:eastAsia="Liberation Sans" w:cs="Liberation Sans" w:ascii="Arial" w:hAnsi="Arial"/>
+          <w:sz w:val="22"/>
+          <w:szCs w:val="22"/>
+          <w:shd w:fill="auto" w:val="clear"/>
+        </w:rPr>
+        <w:t>ccordée}</w:t>
+      </w:r>
+    </w:p>
+    <w:p>
+      <w:pPr>
+        <w:pStyle w:val="LO-normal"/>
+        <w:spacing w:lineRule="auto" w:line="240" w:before="0" w:after="0"/>
+        <w:rPr>
+          <w:highlight w:val="none"/>
+          <w:shd w:fill="auto" w:val="clear"/>
+        </w:rPr>
+      </w:pPr>
+      <w:r>
+        <w:rPr>
+          <w:rFonts w:eastAsia="Liberation Sans" w:cs="Liberation Sans" w:ascii="Arial" w:hAnsi="Arial"/>
+          <w:sz w:val="22"/>
+          <w:szCs w:val="22"/>
+          <w:shd w:fill="auto" w:val="clear"/>
         </w:rPr>
         <w:t>{</w:t>
       </w:r>
@@ -1171,18 +1190,18 @@
           <w:rFonts w:eastAsia="Liberation Sans" w:cs="Liberation Sans" w:ascii="Arial" w:hAnsi="Arial"/>
           <w:sz w:val="22"/>
           <w:szCs w:val="22"/>
-          <w:shd w:fill="FF8000" w:val="clear"/>
-        </w:rPr>
-        <w:t>#</w:t>
-      </w:r>
-      <w:r>
-        <w:rPr>
-          <w:rFonts w:eastAsia="Liberation Sans" w:cs="Liberation Sans" w:ascii="Arial" w:hAnsi="Arial"/>
-          <w:sz w:val="22"/>
-          <w:szCs w:val="22"/>
-          <w:shd w:fill="FF8000" w:val="clear"/>
-        </w:rPr>
-        <w:t>statutMainlevée === "accordé"}</w:t>
+          <w:shd w:fill="auto" w:val="clear"/>
+        </w:rPr>
+        <w:t>^estAccordée</w:t>
+      </w:r>
+      <w:r>
+        <w:rPr>
+          <w:rFonts w:eastAsia="Liberation Sans" w:cs="Liberation Sans" w:ascii="Arial" w:hAnsi="Arial"/>
+          <w:sz w:val="22"/>
+          <w:szCs w:val="22"/>
+          <w:shd w:fill="auto" w:val="clear"/>
+        </w:rPr>
+        <w:t>}</w:t>
       </w:r>
     </w:p>
     <w:p>
@@ -1191,15 +1210,15 @@
         <w:spacing w:lineRule="auto" w:line="240" w:before="0" w:after="0"/>
         <w:rPr>
           <w:highlight w:val="none"/>
-          <w:shd w:fill="FF8000" w:val="clear"/>
-        </w:rPr>
-      </w:pPr>
-      <w:r>
-        <w:rPr>
-          <w:rFonts w:eastAsia="Liberation Sans" w:cs="Liberation Sans" w:ascii="Arial" w:hAnsi="Arial"/>
-          <w:sz w:val="22"/>
-          <w:szCs w:val="22"/>
-          <w:shd w:fill="FF8000" w:val="clear"/>
+          <w:shd w:fill="auto" w:val="clear"/>
+        </w:rPr>
+      </w:pPr>
+      <w:r>
+        <w:rPr>
+          <w:rFonts w:eastAsia="Liberation Sans" w:cs="Liberation Sans" w:ascii="Arial" w:hAnsi="Arial"/>
+          <w:sz w:val="22"/>
+          <w:szCs w:val="22"/>
+          <w:shd w:fill="auto" w:val="clear"/>
         </w:rPr>
         <w:t>{#estMotifAchèvement}</w:t>
       </w:r>
@@ -1210,33 +1229,92 @@
         <w:spacing w:lineRule="auto" w:line="240" w:before="0" w:after="0"/>
         <w:jc w:val="both"/>
         <w:rPr>
+          <w:highlight w:val="none"/>
+          <w:shd w:fill="auto" w:val="clear"/>
+        </w:rPr>
+      </w:pPr>
+      <w:r>
+        <w:rPr>
+          <w:rFonts w:eastAsia="Liberation Sans" w:cs="Liberation Sans" w:ascii="Arial" w:hAnsi="Arial"/>
+          <w:sz w:val="22"/>
+          <w:szCs w:val="22"/>
+          <w:shd w:fill="auto" w:val="clear"/>
+        </w:rPr>
+        <w:t>Par conséquent, après analyse de ces documents et conformément au cahier des charges applicable, je ne peux accorder la mainlevée des garanties financières émises le {dateConstitutionGarantiesFinancières} pour le projet {nomProjet}.</w:t>
+      </w:r>
+    </w:p>
+    <w:p>
+      <w:pPr>
+        <w:pStyle w:val="LO-normal"/>
+        <w:spacing w:lineRule="auto" w:line="240" w:before="0" w:after="0"/>
+        <w:rPr>
+          <w:highlight w:val="none"/>
+          <w:shd w:fill="auto" w:val="clear"/>
+        </w:rPr>
+      </w:pPr>
+      <w:r>
+        <w:rPr>
+          <w:rFonts w:eastAsia="Liberation Sans" w:cs="Liberation Sans" w:ascii="Arial" w:hAnsi="Arial"/>
+          <w:sz w:val="22"/>
+          <w:szCs w:val="22"/>
+          <w:shd w:fill="auto" w:val="clear"/>
+        </w:rPr>
+        <w:t>{/estMotifAchèvement}</w:t>
+      </w:r>
+    </w:p>
+    <w:p>
+      <w:pPr>
+        <w:pStyle w:val="LO-normal"/>
+        <w:spacing w:lineRule="auto" w:line="240" w:before="0" w:after="0"/>
+        <w:rPr>
+          <w:highlight w:val="none"/>
+          <w:shd w:fill="auto" w:val="clear"/>
+        </w:rPr>
+      </w:pPr>
+      <w:r>
+        <w:rPr>
+          <w:rFonts w:eastAsia="Liberation Sans" w:cs="Liberation Sans" w:ascii="Arial" w:hAnsi="Arial"/>
+          <w:sz w:val="22"/>
+          <w:szCs w:val="22"/>
+          <w:shd w:fill="auto" w:val="clear"/>
+        </w:rPr>
+        <w:t>{#estMotifAbandon}</w:t>
+      </w:r>
+    </w:p>
+    <w:p>
+      <w:pPr>
+        <w:pStyle w:val="LO-normal"/>
+        <w:spacing w:lineRule="auto" w:line="240" w:before="0" w:after="0"/>
+        <w:jc w:val="both"/>
+        <w:rPr>
+          <w:highlight w:val="none"/>
+          <w:shd w:fill="auto" w:val="clear"/>
+        </w:rPr>
+      </w:pPr>
+      <w:r>
+        <w:rPr>
           <w:rFonts w:ascii="Arial" w:hAnsi="Arial"/>
           <w:sz w:val="22"/>
           <w:szCs w:val="22"/>
-        </w:rPr>
-      </w:pPr>
-      <w:r>
-        <w:rPr>
-          <w:rFonts w:eastAsia="Liberation Sans" w:cs="Liberation Sans" w:ascii="Arial" w:hAnsi="Arial"/>
-          <w:sz w:val="22"/>
-          <w:szCs w:val="22"/>
-        </w:rPr>
-        <w:t xml:space="preserve">Après vérifications et conformément au cahier des charges applicable, je vous confirme, par la présente, la mainlevée des garanties financières émises le </w:t>
-      </w:r>
-      <w:r>
-        <w:rPr>
-          <w:rFonts w:eastAsia="Liberation Sans" w:cs="Liberation Sans" w:ascii="Arial" w:hAnsi="Arial"/>
-          <w:sz w:val="22"/>
-          <w:szCs w:val="22"/>
-          <w:shd w:fill="FFFF00" w:val="clear"/>
+          <w:shd w:fill="auto" w:val="clear"/>
+        </w:rPr>
+        <w:t xml:space="preserve">Après analyse des justificatifs de votre abandon, je ne peux accorder la mainlevée des garanties financières émises le </w:t>
+      </w:r>
+      <w:r>
+        <w:rPr>
+          <w:rFonts w:eastAsia="Liberation Sans" w:cs="Liberation Sans" w:ascii="Arial" w:hAnsi="Arial"/>
+          <w:sz w:val="22"/>
+          <w:szCs w:val="22"/>
+          <w:shd w:fill="auto" w:val="clear"/>
         </w:rPr>
         <w:t>{dateConstitutionGarantiesFinancières}</w:t>
       </w:r>
       <w:r>
         <w:rPr>
-          <w:rFonts w:eastAsia="Liberation Sans" w:cs="Liberation Sans" w:ascii="Arial" w:hAnsi="Arial"/>
-          <w:sz w:val="22"/>
-          <w:szCs w:val="22"/>
+          <w:rFonts w:ascii="Arial" w:hAnsi="Arial"/>
+          <w:sz w:val="22"/>
+          <w:szCs w:val="22"/>
+          <w:shd w:fill="auto" w:val="clear"/>
         </w:rPr>
         <w:t xml:space="preserve"> pour le projet </w:t>
       </w:r>
@@ -1245,15 +1323,16 @@
           <w:rFonts w:eastAsia="Liberation Sans" w:cs="Liberation Sans" w:ascii="Arial" w:hAnsi="Arial"/>
           <w:sz w:val="22"/>
           <w:szCs w:val="22"/>
-          <w:shd w:fill="FFFF00" w:val="clear"/>
+          <w:shd w:fill="auto" w:val="clear"/>
         </w:rPr>
         <w:t>{nomProjet}</w:t>
       </w:r>
       <w:r>
         <w:rPr>
-          <w:rFonts w:eastAsia="Liberation Sans" w:cs="Liberation Sans" w:ascii="Arial" w:hAnsi="Arial"/>
-          <w:sz w:val="22"/>
-          <w:szCs w:val="22"/>
+          <w:rFonts w:ascii="Arial" w:hAnsi="Arial"/>
+          <w:sz w:val="22"/>
+          <w:szCs w:val="22"/>
+          <w:shd w:fill="auto" w:val="clear"/>
         </w:rPr>
         <w:t>.</w:t>
       </w:r>
@@ -1262,351 +1341,18 @@
       <w:pPr>
         <w:pStyle w:val="LO-normal"/>
         <w:spacing w:lineRule="auto" w:line="240" w:before="0" w:after="0"/>
+        <w:jc w:val="both"/>
         <w:rPr>
           <w:highlight w:val="none"/>
-          <w:shd w:fill="FF8000" w:val="clear"/>
-        </w:rPr>
-      </w:pPr>
-      <w:r>
-        <w:rPr>
-          <w:rFonts w:eastAsia="Liberation Sans" w:cs="Liberation Sans" w:ascii="Arial" w:hAnsi="Arial"/>
-          <w:sz w:val="22"/>
-          <w:szCs w:val="22"/>
-          <w:shd w:fill="FF8000" w:val="clear"/>
-        </w:rPr>
-        <w:t>{/estMotifAchèvement}</w:t>
-      </w:r>
-    </w:p>
-    <w:p>
-      <w:pPr>
-        <w:pStyle w:val="LO-normal"/>
-        <w:spacing w:lineRule="auto" w:line="240" w:before="0" w:after="0"/>
-        <w:rPr>
-          <w:highlight w:val="none"/>
-          <w:shd w:fill="FF8000" w:val="clear"/>
-        </w:rPr>
-      </w:pPr>
-      <w:r>
-        <w:rPr>
-          <w:rFonts w:eastAsia="Liberation Sans" w:cs="Liberation Sans" w:ascii="Arial" w:hAnsi="Arial"/>
-          <w:sz w:val="22"/>
-          <w:szCs w:val="22"/>
-          <w:shd w:fill="FF8000" w:val="clear"/>
-        </w:rPr>
-        <w:t>{#estMotifAbandon}</w:t>
-      </w:r>
-    </w:p>
-    <w:p>
-      <w:pPr>
-        <w:pStyle w:val="LO-normal"/>
-        <w:spacing w:lineRule="auto" w:line="240" w:before="0" w:after="0"/>
-        <w:jc w:val="both"/>
-        <w:rPr>
-          <w:rFonts w:ascii="Arial" w:hAnsi="Arial"/>
-          <w:sz w:val="22"/>
-          <w:szCs w:val="22"/>
-        </w:rPr>
-      </w:pPr>
-      <w:r>
-        <w:rPr>
-          <w:rFonts w:ascii="Arial" w:hAnsi="Arial"/>
-          <w:sz w:val="22"/>
-          <w:szCs w:val="22"/>
-        </w:rPr>
-        <w:t xml:space="preserve">Après analyse des justificatifs de votre abandon, je vous confirme, par la présente, la mainlevée des garanties financières émises le </w:t>
-      </w:r>
-      <w:r>
-        <w:rPr>
-          <w:rFonts w:eastAsia="Liberation Sans" w:cs="Liberation Sans" w:ascii="Arial" w:hAnsi="Arial"/>
-          <w:sz w:val="22"/>
-          <w:szCs w:val="22"/>
-          <w:shd w:fill="FFFF00" w:val="clear"/>
-        </w:rPr>
-        <w:t>{dateConstitutionGarantiesFinancières}</w:t>
-      </w:r>
-      <w:r>
-        <w:rPr>
-          <w:rFonts w:ascii="Arial" w:hAnsi="Arial"/>
-          <w:sz w:val="22"/>
-          <w:szCs w:val="22"/>
-        </w:rPr>
-        <w:t xml:space="preserve"> pour le projet </w:t>
-      </w:r>
-      <w:r>
-        <w:rPr>
-          <w:rFonts w:eastAsia="Liberation Sans" w:cs="Liberation Sans" w:ascii="Arial" w:hAnsi="Arial"/>
-          <w:sz w:val="22"/>
-          <w:szCs w:val="22"/>
-          <w:shd w:fill="FFFF00" w:val="clear"/>
-        </w:rPr>
-        <w:t>{nomProjet}</w:t>
-      </w:r>
-      <w:r>
-        <w:rPr>
-          <w:rFonts w:ascii="Arial" w:hAnsi="Arial"/>
-          <w:sz w:val="22"/>
-          <w:szCs w:val="22"/>
-        </w:rPr>
-        <w:t>.</w:t>
-      </w:r>
-    </w:p>
-    <w:p>
-      <w:pPr>
-        <w:pStyle w:val="LO-normal"/>
-        <w:spacing w:lineRule="auto" w:line="240" w:before="0" w:after="0"/>
-        <w:jc w:val="both"/>
-        <w:rPr>
-          <w:highlight w:val="none"/>
-          <w:shd w:fill="FF8000" w:val="clear"/>
-        </w:rPr>
-      </w:pPr>
-      <w:r>
-        <w:rPr>
-          <w:rFonts w:eastAsia="Liberation Sans" w:cs="Liberation Sans" w:ascii="Arial" w:hAnsi="Arial"/>
-          <w:sz w:val="22"/>
-          <w:szCs w:val="22"/>
-          <w:shd w:fill="FF8000" w:val="clear"/>
-        </w:rPr>
-        <w:t>{/estMotifAbandon}</w:t>
-      </w:r>
-    </w:p>
-    <w:p>
-      <w:pPr>
-        <w:pStyle w:val="LO-normal"/>
-        <w:spacing w:lineRule="auto" w:line="240" w:before="0" w:after="0"/>
-        <w:rPr>
-          <w:highlight w:val="none"/>
-          <w:shd w:fill="FF8000" w:val="clear"/>
-        </w:rPr>
-      </w:pPr>
-      <w:r>
-        <w:rPr>
-          <w:rFonts w:eastAsia="Liberation Sans" w:cs="Liberation Sans" w:ascii="Arial" w:hAnsi="Arial"/>
-          <w:sz w:val="22"/>
-          <w:szCs w:val="22"/>
-          <w:shd w:fill="FF8000" w:val="clear"/>
-        </w:rPr>
-        <w:t>{/}</w:t>
-      </w:r>
-    </w:p>
-    <w:p>
-      <w:pPr>
-        <w:pStyle w:val="LO-normal"/>
-        <w:spacing w:lineRule="auto" w:line="240" w:before="0" w:after="0"/>
-        <w:rPr>
-          <w:highlight w:val="none"/>
-          <w:shd w:fill="FF8000" w:val="clear"/>
-        </w:rPr>
-      </w:pPr>
-      <w:r>
-        <w:rPr>
-          <w:rFonts w:eastAsia="Liberation Sans" w:cs="Liberation Sans" w:ascii="Arial" w:hAnsi="Arial"/>
-          <w:sz w:val="22"/>
-          <w:szCs w:val="22"/>
-          <w:shd w:fill="FF8000" w:val="clear"/>
-        </w:rPr>
-        <w:t>{</w:t>
-      </w:r>
-      <w:r>
-        <w:rPr>
-          <w:rFonts w:eastAsia="Liberation Sans" w:cs="Liberation Sans" w:ascii="Arial" w:hAnsi="Arial"/>
-          <w:sz w:val="22"/>
-          <w:szCs w:val="22"/>
-          <w:shd w:fill="FF8000" w:val="clear"/>
-        </w:rPr>
-        <w:t>#</w:t>
-      </w:r>
-      <w:r>
-        <w:rPr>
-          <w:rFonts w:eastAsia="Liberation Sans" w:cs="Liberation Sans" w:ascii="Arial" w:hAnsi="Arial"/>
-          <w:sz w:val="22"/>
-          <w:szCs w:val="22"/>
-          <w:shd w:fill="FF8000" w:val="clear"/>
-        </w:rPr>
-        <w:t>statutMainlevée === "rejeté"}</w:t>
-      </w:r>
-    </w:p>
-    <w:p>
-      <w:pPr>
-        <w:pStyle w:val="LO-normal"/>
-        <w:spacing w:lineRule="auto" w:line="240" w:before="0" w:after="0"/>
-        <w:rPr>
-          <w:highlight w:val="none"/>
-          <w:shd w:fill="FF8000" w:val="clear"/>
-        </w:rPr>
-      </w:pPr>
-      <w:r>
-        <w:rPr>
-          <w:rFonts w:eastAsia="Liberation Sans" w:cs="Liberation Sans" w:ascii="Arial" w:hAnsi="Arial"/>
-          <w:sz w:val="22"/>
-          <w:szCs w:val="22"/>
-          <w:shd w:fill="FF8000" w:val="clear"/>
-        </w:rPr>
-        <w:t>{#estMotifAchèvement}</w:t>
-      </w:r>
-    </w:p>
-    <w:p>
-      <w:pPr>
-        <w:pStyle w:val="LO-normal"/>
-        <w:spacing w:lineRule="auto" w:line="240" w:before="0" w:after="0"/>
-        <w:jc w:val="both"/>
-        <w:rPr>
-          <w:rFonts w:ascii="Arial" w:hAnsi="Arial"/>
-          <w:sz w:val="22"/>
-          <w:szCs w:val="22"/>
-        </w:rPr>
-      </w:pPr>
-      <w:r>
-        <w:rPr>
-          <w:rFonts w:eastAsia="Liberation Sans" w:cs="Liberation Sans" w:ascii="Arial" w:hAnsi="Arial"/>
-          <w:sz w:val="22"/>
-          <w:szCs w:val="22"/>
-        </w:rPr>
-        <w:t xml:space="preserve">Par conséquent, après analyse de ces documents et conformément au cahier des charges applicable, je ne peux accorder la mainlevée des garanties financières émises le </w:t>
-      </w:r>
-      <w:r>
-        <w:rPr>
-          <w:rFonts w:eastAsia="Liberation Sans" w:cs="Liberation Sans" w:ascii="Arial" w:hAnsi="Arial"/>
-          <w:sz w:val="22"/>
-          <w:szCs w:val="22"/>
-          <w:shd w:fill="FFFF00" w:val="clear"/>
-        </w:rPr>
-        <w:t>{dateConstitutionGarantiesFinancières}</w:t>
-      </w:r>
-      <w:r>
-        <w:rPr>
-          <w:rFonts w:eastAsia="Liberation Sans" w:cs="Liberation Sans" w:ascii="Arial" w:hAnsi="Arial"/>
-          <w:sz w:val="22"/>
-          <w:szCs w:val="22"/>
-        </w:rPr>
-        <w:t xml:space="preserve"> pour le projet </w:t>
-      </w:r>
-      <w:r>
-        <w:rPr>
-          <w:rFonts w:eastAsia="Liberation Sans" w:cs="Liberation Sans" w:ascii="Arial" w:hAnsi="Arial"/>
-          <w:sz w:val="22"/>
-          <w:szCs w:val="22"/>
-          <w:shd w:fill="FFFF00" w:val="clear"/>
-        </w:rPr>
-        <w:t>{nomProjet}</w:t>
-      </w:r>
-      <w:r>
-        <w:rPr>
-          <w:rFonts w:eastAsia="Liberation Sans" w:cs="Liberation Sans" w:ascii="Arial" w:hAnsi="Arial"/>
-          <w:sz w:val="22"/>
-          <w:szCs w:val="22"/>
-        </w:rPr>
-        <w:t>.</w:t>
-      </w:r>
-    </w:p>
-    <w:p>
-      <w:pPr>
-        <w:pStyle w:val="LO-normal"/>
-        <w:spacing w:lineRule="auto" w:line="240" w:before="0" w:after="0"/>
-        <w:rPr>
-          <w:highlight w:val="none"/>
-          <w:shd w:fill="FF8000" w:val="clear"/>
-        </w:rPr>
-      </w:pPr>
-      <w:r>
-        <w:rPr>
-          <w:rFonts w:eastAsia="Liberation Sans" w:cs="Liberation Sans" w:ascii="Arial" w:hAnsi="Arial"/>
-          <w:sz w:val="22"/>
-          <w:szCs w:val="22"/>
-          <w:shd w:fill="FF8000" w:val="clear"/>
-        </w:rPr>
-        <w:t>{/estMotifAchèvement}</w:t>
-      </w:r>
-    </w:p>
-    <w:p>
-      <w:pPr>
-        <w:pStyle w:val="LO-normal"/>
-        <w:spacing w:lineRule="auto" w:line="240" w:before="0" w:after="0"/>
-        <w:rPr>
-          <w:highlight w:val="none"/>
-          <w:shd w:fill="FF8000" w:val="clear"/>
-        </w:rPr>
-      </w:pPr>
-      <w:r>
-        <w:rPr>
-          <w:rFonts w:eastAsia="Liberation Sans" w:cs="Liberation Sans" w:ascii="Arial" w:hAnsi="Arial"/>
-          <w:sz w:val="22"/>
-          <w:szCs w:val="22"/>
-          <w:shd w:fill="FF8000" w:val="clear"/>
-        </w:rPr>
-        <w:t>{#estMotifAbandon}</w:t>
-      </w:r>
-    </w:p>
-    <w:p>
-      <w:pPr>
-        <w:pStyle w:val="LO-normal"/>
-        <w:spacing w:lineRule="auto" w:line="240" w:before="0" w:after="0"/>
-        <w:jc w:val="both"/>
-        <w:rPr>
-          <w:rFonts w:ascii="Arial" w:hAnsi="Arial"/>
-          <w:sz w:val="22"/>
-          <w:szCs w:val="22"/>
-        </w:rPr>
-      </w:pPr>
-      <w:r>
-        <w:rPr>
-          <w:rFonts w:ascii="Arial" w:hAnsi="Arial"/>
-          <w:sz w:val="22"/>
-          <w:szCs w:val="22"/>
-        </w:rPr>
-        <w:t xml:space="preserve">Après analyse des justificatifs de votre abandon, je ne peux accorder la mainlevée des garanties financières émises le </w:t>
-      </w:r>
-      <w:r>
-        <w:rPr>
-          <w:rFonts w:eastAsia="Liberation Sans" w:cs="Liberation Sans" w:ascii="Arial" w:hAnsi="Arial"/>
-          <w:sz w:val="22"/>
-          <w:szCs w:val="22"/>
-          <w:shd w:fill="FFFF00" w:val="clear"/>
-        </w:rPr>
-        <w:t>{dateConstitutionGarantiesFinancières}</w:t>
-      </w:r>
-      <w:r>
-        <w:rPr>
-          <w:rFonts w:ascii="Arial" w:hAnsi="Arial"/>
-          <w:sz w:val="22"/>
-          <w:szCs w:val="22"/>
-        </w:rPr>
-        <w:t xml:space="preserve"> pour le projet </w:t>
-      </w:r>
-      <w:r>
-        <w:rPr>
-          <w:rFonts w:eastAsia="Liberation Sans" w:cs="Liberation Sans" w:ascii="Arial" w:hAnsi="Arial"/>
-          <w:sz w:val="22"/>
-          <w:szCs w:val="22"/>
-          <w:shd w:fill="FFFF00" w:val="clear"/>
-        </w:rPr>
-        <w:t>{nomProjet}</w:t>
-      </w:r>
-      <w:r>
-        <w:rPr>
-          <w:rFonts w:ascii="Arial" w:hAnsi="Arial"/>
-          <w:sz w:val="22"/>
-          <w:szCs w:val="22"/>
-        </w:rPr>
-        <w:t>.</w:t>
-      </w:r>
-    </w:p>
-    <w:p>
-      <w:pPr>
-        <w:pStyle w:val="LO-normal"/>
-        <w:spacing w:lineRule="auto" w:line="240" w:before="0" w:after="0"/>
-        <w:jc w:val="both"/>
-        <w:rPr>
-          <w:highlight w:val="none"/>
-          <w:shd w:fill="FF8000" w:val="clear"/>
-        </w:rPr>
-      </w:pPr>
-      <w:r>
-        <w:rPr>
-          <w:rFonts w:eastAsia="Liberation Sans" w:cs="Liberation Sans" w:ascii="Arial" w:hAnsi="Arial"/>
-          <w:sz w:val="22"/>
-          <w:szCs w:val="22"/>
-          <w:shd w:fill="FF8000" w:val="clear"/>
+          <w:shd w:fill="auto" w:val="clear"/>
+        </w:rPr>
+      </w:pPr>
+      <w:r>
+        <w:rPr>
+          <w:rFonts w:eastAsia="Liberation Sans" w:cs="Liberation Sans" w:ascii="Arial" w:hAnsi="Arial"/>
+          <w:sz w:val="22"/>
+          <w:szCs w:val="22"/>
+          <w:shd w:fill="auto" w:val="clear"/>
         </w:rPr>
         <w:t>{/estMotifAbandon}</w:t>
       </w:r>
@@ -1639,17 +1385,35 @@
         <w:jc w:val="both"/>
         <w:rPr>
           <w:highlight w:val="none"/>
-          <w:shd w:fill="FF8000" w:val="clear"/>
-        </w:rPr>
-      </w:pPr>
-      <w:r>
-        <w:rPr>
-          <w:rFonts w:eastAsia="Liberation Sans" w:cs="Liberation Sans" w:ascii="Arial" w:hAnsi="Arial"/>
-          <w:sz w:val="22"/>
-          <w:szCs w:val="22"/>
-          <w:shd w:fill="FF8000" w:val="clear"/>
-        </w:rPr>
-        <w:t>{/}</w:t>
+          <w:shd w:fill="auto" w:val="clear"/>
+        </w:rPr>
+      </w:pPr>
+      <w:r>
+        <w:rPr>
+          <w:rFonts w:eastAsia="Liberation Sans" w:cs="Liberation Sans" w:ascii="Arial" w:hAnsi="Arial"/>
+          <w:sz w:val="22"/>
+          <w:szCs w:val="22"/>
+          <w:shd w:fill="auto" w:val="clear"/>
+        </w:rPr>
+        <w:t>{/</w:t>
+      </w:r>
+      <w:r>
+        <w:rPr>
+          <w:rFonts w:eastAsia="Liberation Sans" w:cs="Liberation Sans" w:ascii="Arial" w:hAnsi="Arial"/>
+          <w:sz w:val="22"/>
+          <w:szCs w:val="22"/>
+          <w:shd w:fill="auto" w:val="clear"/>
+        </w:rPr>
+        <w:t>estA</w:t>
+      </w:r>
+      <w:r>
+        <w:rPr>
+          <w:rFonts w:eastAsia="Liberation Sans" w:cs="Liberation Sans" w:ascii="Arial" w:hAnsi="Arial"/>
+          <w:sz w:val="22"/>
+          <w:szCs w:val="22"/>
+          <w:shd w:fill="auto" w:val="clear"/>
+        </w:rPr>
+        <w:t>ccordée}</w:t>
       </w:r>
     </w:p>
     <w:p>
@@ -2090,7 +1854,6 @@
       <w:ind w:hanging="0" w:left="0" w:right="0"/>
       <w:jc w:val="right"/>
       <w:rPr>
-        <w:rFonts w:ascii="Arial" w:hAnsi="Arial"/>
         <w:highlight w:val="none"/>
         <w:shd w:fill="auto" w:val="clear"/>
       </w:rPr>
@@ -2105,19 +1868,7 @@
         <w:shd w:fill="auto" w:val="clear"/>
         <w:lang w:eastAsia="fr-FR" w:bidi="ar-SA"/>
       </w:rPr>
-      <w:t xml:space="preserve">de </w:t>
-    </w:r>
-    <w:r>
-      <w:rPr>
-        <w:rFonts w:eastAsia="Arial" w:cs="Arial" w:ascii="Arial" w:hAnsi="Arial"/>
-        <w:b/>
-        <w:color w:val="000000"/>
-        <w:sz w:val="24"/>
-        <w:szCs w:val="24"/>
-        <w:shd w:fill="FFFF00" w:val="clear"/>
-        <w:lang w:eastAsia="fr-FR" w:bidi="ar-SA"/>
-      </w:rPr>
-      <w:t>{dreal}</w:t>
+      <w:t>de {dreal}</w:t>
     </w:r>
   </w:p>
   <w:p>

</xml_diff>

<commit_message>
🎨 Ajout madame monsieur
</commit_message>
<xml_diff>
--- a/packages/applications/document-builder/src/assets/docx/garanties-financières-mainlevée-modèle-réponse.docx
+++ b/packages/applications/document-builder/src/assets/docx/garanties-financières-mainlevée-modèle-réponse.docx
@@ -752,6 +752,22 @@
     <w:p>
       <w:pPr>
         <w:rPr>
+          <w:shd w:val="nil"/>
+        </w:rPr>
+        <w:pStyle w:val="LO-normal"/>
+        <w:jc w:val="both"/>
+      </w:pPr>
+      <w:r>
+        <w:rPr>
+          <w:rFonts w:ascii="Arial" w:hAnsi="Arial" w:eastAsia="Arial" w:cs="Arial"/>
+          <w:shd w:val="nil"/>
+        </w:rPr>
+        <w:t>Madame, Monsieur,</w:t>
+      </w:r>
+    </w:p>
+    <w:p>
+      <w:pPr>
+        <w:rPr>
           <w:highlight w:val="none"/>
           <w:shd w:val="clear" w:fill="auto"/>
         </w:rPr>
@@ -822,7 +838,24 @@
           <w:szCs w:val="22"/>
           <w:shd w:val="clear" w:fill="auto"/>
         </w:rPr>
-        <w:t>Vous avez transmis votre attestation de conformité le {dateTransmissionAuCocontractant}. Votre date d’achèvement est donc le {dateTransmissionAuCocontractant}.</w:t>
+        <w:t xml:space="preserve">Vous avez transmis votre attestation de conformité le {dateTransmissionAuCocontractant}. </w:t>
+      </w:r>
+    </w:p>
+    <w:p>
+      <w:pPr>
+        <w:rPr>
+          <w:shd w:val="nil"/>
+        </w:rPr>
+        <w:pStyle w:val="LO-normal"/>
+        <w:spacing w:before="0" w:after="0" w:line="240" w:lineRule="auto"/>
+        <w:jc w:val="both"/>
+      </w:pPr>
+      <w:r>
+        <w:rPr>
+          <w:rFonts w:ascii="Arial" w:hAnsi="Arial" w:eastAsia="Arial" w:cs="Arial"/>
+          <w:shd w:val="nil"/>
+        </w:rPr>
+        <w:t>Votre date d’achèvement est donc le {dateTransmissionAuCocontractant}.</w:t>
       </w:r>
     </w:p>
     <w:p>

</xml_diff>